<commit_message>
Convert WPF docs to pdf
</commit_message>
<xml_diff>
--- a/notes/dotnet/applied/wpf/controls/controls.docx
+++ b/notes/dotnet/applied/wpf/controls/controls.docx
@@ -77,10 +77,26 @@
         <w:t>A control template enables the consumer of a control to replace its visual tree with a completely new and arbitrarily complex tree of visuals while keeping the core behaviour of the control intact</w:t>
       </w:r>
       <w:r>
-        <w:t xml:space="preserve">. Whenever a Control is instantiated its ControlTemplate is used to generate a tree of visuals that will be used in rendering. The template acts as a blueprint that tells WPF how to create the visual elements needed to render the Control. </w:t>
-      </w:r>
-      <w:r>
-        <w:t xml:space="preserve">The content of a ControlTemplate is of type </w:t>
+        <w:t xml:space="preserve">. Whenever a Control is instantiated its </w:t>
+      </w:r>
+      <w:proofErr w:type="spellStart"/>
+      <w:r>
+        <w:t>ControlTemplate</w:t>
+      </w:r>
+      <w:proofErr w:type="spellEnd"/>
+      <w:r>
+        <w:t xml:space="preserve"> is used to generate a tree of visuals that will be used in rendering. The template acts as a blueprint that tells WPF how to create the visual elements needed to render the Control. </w:t>
+      </w:r>
+      <w:r>
+        <w:t xml:space="preserve">The content of a </w:t>
+      </w:r>
+      <w:proofErr w:type="spellStart"/>
+      <w:r>
+        <w:t>ControlTemplate</w:t>
+      </w:r>
+      <w:proofErr w:type="spellEnd"/>
+      <w:r>
+        <w:t xml:space="preserve"> is of type </w:t>
       </w:r>
       <w:r>
         <w:rPr>
@@ -94,7 +110,17 @@
     </w:p>
     <w:p>
       <w:r>
-        <w:t>All FrameworkElements in a control template have a relationship back to the control being templated. This relationship is know as the templated parent and is represented by the property</w:t>
+        <w:t xml:space="preserve">All FrameworkElements in a control template have a relationship back to the control being templated. This relationship is </w:t>
+      </w:r>
+      <w:proofErr w:type="spellStart"/>
+      <w:proofErr w:type="gramStart"/>
+      <w:r>
+        <w:t>know</w:t>
+      </w:r>
+      <w:proofErr w:type="spellEnd"/>
+      <w:proofErr w:type="gramEnd"/>
+      <w:r>
+        <w:t xml:space="preserve"> as the templated parent and is represented by the property</w:t>
       </w:r>
     </w:p>
     <w:p>
@@ -152,8 +178,13 @@
         <w:pStyle w:val="CodeExampleHeading"/>
       </w:pPr>
       <w:r>
-        <w:t>Creating the ControlTemplate</w:t>
-      </w:r>
+        <w:t xml:space="preserve">Creating the </w:t>
+      </w:r>
+      <w:proofErr w:type="spellStart"/>
+      <w:r>
+        <w:t>ControlTemplate</w:t>
+      </w:r>
+      <w:proofErr w:type="spellEnd"/>
     </w:p>
     <w:p>
       <w:pPr>
@@ -193,8 +224,13 @@
         <w:fldChar w:fldCharType="end"/>
       </w:r>
       <w:r>
-        <w:t>Creating a ControlTemplate</w:t>
-      </w:r>
+        <w:t xml:space="preserve">Creating a </w:t>
+      </w:r>
+      <w:proofErr w:type="spellStart"/>
+      <w:r>
+        <w:t>ControlTemplate</w:t>
+      </w:r>
+      <w:proofErr w:type="spellEnd"/>
     </w:p>
     <w:bookmarkStart w:id="0" w:name="_MON_1602301121"/>
     <w:bookmarkEnd w:id="0"/>
@@ -229,10 +265,10 @@
             <v:path o:extrusionok="f" gradientshapeok="t" o:connecttype="rect"/>
             <o:lock v:ext="edit" aspectratio="t"/>
           </v:shapetype>
-          <v:shape id="_x0000_i1025" type="#_x0000_t75" style="width:451.45pt;height:75.4pt" o:ole="">
+          <v:shape id="_x0000_i1025" type="#_x0000_t75" style="width:450.95pt;height:75.8pt" o:ole="">
             <v:imagedata r:id="rId8" o:title=""/>
           </v:shape>
-          <o:OLEObject Type="Embed" ProgID="Word.OpenDocumentText.12" ShapeID="_x0000_i1025" DrawAspect="Content" ObjectID="_1627492348" r:id="rId9"/>
+          <o:OLEObject Type="Embed" ProgID="Word.OpenDocumentText.12" ShapeID="_x0000_i1025" DrawAspect="Content" ObjectID="_1635222718" r:id="rId9"/>
         </w:object>
       </w:r>
     </w:p>
@@ -246,13 +282,41 @@
         <w:rPr>
           <w:lang w:eastAsia="fi-FI"/>
         </w:rPr>
-        <w:t xml:space="preserve">The ControlTemplate is not the same thing at the actually rendered </w:t>
-      </w:r>
-      <w:r>
-        <w:rPr>
-          <w:lang w:eastAsia="fi-FI"/>
-        </w:rPr>
-        <w:t>visuals in the visual tree. It is a blueprint which tells WPF how to create the VisualTree as shown in the diagram below</w:t>
+        <w:t xml:space="preserve">The </w:t>
+      </w:r>
+      <w:proofErr w:type="spellStart"/>
+      <w:r>
+        <w:rPr>
+          <w:lang w:eastAsia="fi-FI"/>
+        </w:rPr>
+        <w:t>ControlTemplate</w:t>
+      </w:r>
+      <w:proofErr w:type="spellEnd"/>
+      <w:r>
+        <w:rPr>
+          <w:lang w:eastAsia="fi-FI"/>
+        </w:rPr>
+        <w:t xml:space="preserve"> is not the same thing at the actually rendered </w:t>
+      </w:r>
+      <w:r>
+        <w:rPr>
+          <w:lang w:eastAsia="fi-FI"/>
+        </w:rPr>
+        <w:t xml:space="preserve">visuals in the visual tree. It is a blueprint which tells WPF how to create the </w:t>
+      </w:r>
+      <w:proofErr w:type="spellStart"/>
+      <w:r>
+        <w:rPr>
+          <w:lang w:eastAsia="fi-FI"/>
+        </w:rPr>
+        <w:t>VisualTree</w:t>
+      </w:r>
+      <w:proofErr w:type="spellEnd"/>
+      <w:r>
+        <w:rPr>
+          <w:lang w:eastAsia="fi-FI"/>
+        </w:rPr>
+        <w:t xml:space="preserve"> as shown in the diagram below</w:t>
       </w:r>
     </w:p>
     <w:p>
@@ -293,8 +357,13 @@
         <w:fldChar w:fldCharType="end"/>
       </w:r>
       <w:r>
-        <w:t>Creating a ControlTemplate</w:t>
-      </w:r>
+        <w:t xml:space="preserve">Creating a </w:t>
+      </w:r>
+      <w:proofErr w:type="spellStart"/>
+      <w:r>
+        <w:t>ControlTemplate</w:t>
+      </w:r>
+      <w:proofErr w:type="spellEnd"/>
     </w:p>
     <w:p>
       <w:r>
@@ -343,7 +412,15 @@
         <w:t xml:space="preserve">If we add a button </w:t>
       </w:r>
       <w:r>
-        <w:t>whose Template is set to our ControlTemplate it is rendered as follows.</w:t>
+        <w:t xml:space="preserve">whose Template is set to our </w:t>
+      </w:r>
+      <w:proofErr w:type="spellStart"/>
+      <w:r>
+        <w:t>ControlTemplate</w:t>
+      </w:r>
+      <w:proofErr w:type="spellEnd"/>
+      <w:r>
+        <w:t xml:space="preserve"> it is rendered as follows.</w:t>
       </w:r>
     </w:p>
     <w:p>
@@ -389,8 +466,13 @@
         <w:fldChar w:fldCharType="end"/>
       </w:r>
       <w:r>
-        <w:t>Creating A ControlTemplate</w:t>
-      </w:r>
+        <w:t xml:space="preserve">Creating A </w:t>
+      </w:r>
+      <w:proofErr w:type="spellStart"/>
+      <w:r>
+        <w:t>ControlTemplate</w:t>
+      </w:r>
+      <w:proofErr w:type="spellEnd"/>
     </w:p>
     <w:p>
       <w:pPr>
@@ -508,10 +590,10 @@
           <w:noProof/>
         </w:rPr>
         <w:object w:dxaOrig="9026" w:dyaOrig="4262" w14:anchorId="49C30BB7">
-          <v:shape id="_x0000_i1026" type="#_x0000_t75" style="width:451.45pt;height:213.25pt" o:ole="">
+          <v:shape id="_x0000_i1026" type="#_x0000_t75" style="width:450.95pt;height:212.2pt" o:ole="">
             <v:imagedata r:id="rId12" o:title=""/>
           </v:shape>
-          <o:OLEObject Type="Embed" ProgID="Word.OpenDocumentText.12" ShapeID="_x0000_i1026" DrawAspect="Content" ObjectID="_1627492349" r:id="rId13"/>
+          <o:OLEObject Type="Embed" ProgID="Word.OpenDocumentText.12" ShapeID="_x0000_i1026" DrawAspect="Content" ObjectID="_1635222719" r:id="rId13"/>
         </w:object>
       </w:r>
     </w:p>
@@ -595,8 +677,13 @@
         <w:fldChar w:fldCharType="end"/>
       </w:r>
       <w:r>
-        <w:t>Triggers and VisualState</w:t>
-      </w:r>
+        <w:t xml:space="preserve">Triggers and </w:t>
+      </w:r>
+      <w:proofErr w:type="spellStart"/>
+      <w:r>
+        <w:t>VisualState</w:t>
+      </w:r>
+      <w:proofErr w:type="spellEnd"/>
     </w:p>
     <w:p>
       <w:r>
@@ -678,10 +765,26 @@
     </w:p>
     <w:p>
       <w:r>
-        <w:t xml:space="preserve">A templated control is considered the templated parent of all the visual elements in its visual tree. Every FrameworkElement has a property called TemplatedParent which enables template elements to access the templated parent. </w:t>
-      </w:r>
-      <w:r>
-        <w:t>FrameworkElement has a TemplatedParent property that refers to the templated parent.</w:t>
+        <w:t xml:space="preserve">A templated control is considered the templated parent of all the visual elements in its visual tree. Every FrameworkElement has a property called </w:t>
+      </w:r>
+      <w:proofErr w:type="spellStart"/>
+      <w:r>
+        <w:t>TemplatedParent</w:t>
+      </w:r>
+      <w:proofErr w:type="spellEnd"/>
+      <w:r>
+        <w:t xml:space="preserve"> which enables template elements to access the templated parent. </w:t>
+      </w:r>
+      <w:r>
+        <w:t xml:space="preserve">FrameworkElement has a </w:t>
+      </w:r>
+      <w:proofErr w:type="spellStart"/>
+      <w:r>
+        <w:t>TemplatedParent</w:t>
+      </w:r>
+      <w:proofErr w:type="spellEnd"/>
+      <w:r>
+        <w:t xml:space="preserve"> property that refers to the templated parent.</w:t>
       </w:r>
     </w:p>
     <w:p>
@@ -736,10 +839,10 @@
           <w:noProof/>
         </w:rPr>
         <w:object w:dxaOrig="9026" w:dyaOrig="1752" w14:anchorId="2A265A6B">
-          <v:shape id="_x0000_i1027" type="#_x0000_t75" style="width:451.45pt;height:87.7pt" o:ole="">
+          <v:shape id="_x0000_i1027" type="#_x0000_t75" style="width:450.95pt;height:87.15pt" o:ole="">
             <v:imagedata r:id="rId15" o:title=""/>
           </v:shape>
-          <o:OLEObject Type="Embed" ProgID="Word.OpenDocumentText.12" ShapeID="_x0000_i1027" DrawAspect="Content" ObjectID="_1627492350" r:id="rId16"/>
+          <o:OLEObject Type="Embed" ProgID="Word.OpenDocumentText.12" ShapeID="_x0000_i1027" DrawAspect="Content" ObjectID="_1635222720" r:id="rId16"/>
         </w:object>
       </w:r>
     </w:p>
@@ -786,7 +889,15 @@
     </w:p>
     <w:p>
       <w:r>
-        <w:t xml:space="preserve">Notice how each rectange can reference </w:t>
+        <w:t xml:space="preserve">Notice how each </w:t>
+      </w:r>
+      <w:proofErr w:type="spellStart"/>
+      <w:r>
+        <w:t>rectange</w:t>
+      </w:r>
+      <w:proofErr w:type="spellEnd"/>
+      <w:r>
+        <w:t xml:space="preserve"> can reference </w:t>
       </w:r>
       <w:r>
         <w:t>its templated parent</w:t>
@@ -839,32 +950,55 @@
     </w:p>
     <w:p>
       <w:r>
-        <w:t xml:space="preserve">We can use a special markup extension called </w:t>
-      </w:r>
-      <w:r>
-        <w:t xml:space="preserve">TemplateBinding. This makes the xaml more concise, however it has </w:t>
-      </w:r>
-      <w:r>
-        <w:t>limitations when compared to the full blown Binding markup extension</w:t>
+        <w:t xml:space="preserve">We can use a special </w:t>
+      </w:r>
+      <w:proofErr w:type="spellStart"/>
+      <w:r>
+        <w:t>markup</w:t>
+      </w:r>
+      <w:proofErr w:type="spellEnd"/>
+      <w:r>
+        <w:t xml:space="preserve"> extension called </w:t>
+      </w:r>
+      <w:proofErr w:type="spellStart"/>
+      <w:r>
+        <w:t>TemplateBinding</w:t>
+      </w:r>
+      <w:proofErr w:type="spellEnd"/>
+      <w:r>
+        <w:t xml:space="preserve">. This makes the xaml more concise, however it has </w:t>
+      </w:r>
+      <w:r>
+        <w:t xml:space="preserve">limitations when compared to the full blown Binding </w:t>
+      </w:r>
+      <w:proofErr w:type="spellStart"/>
+      <w:r>
+        <w:t>markup</w:t>
+      </w:r>
+      <w:proofErr w:type="spellEnd"/>
+      <w:r>
+        <w:t xml:space="preserve"> extension</w:t>
       </w:r>
       <w:r>
         <w:t>. The limitations are as follows.</w:t>
       </w:r>
     </w:p>
-    <w:bookmarkStart w:id="3" w:name="_MON_1602307499"/>
-    <w:bookmarkEnd w:id="3"/>
+    <w:bookmarkStart w:id="3" w:name="_GoBack"/>
+    <w:bookmarkStart w:id="4" w:name="_MON_1602307499"/>
+    <w:bookmarkEnd w:id="4"/>
     <w:p>
       <w:r>
         <w:rPr>
           <w:noProof/>
         </w:rPr>
         <w:object w:dxaOrig="9026" w:dyaOrig="1903" w14:anchorId="0F6AA240">
-          <v:shape id="_x0000_i1028" type="#_x0000_t75" style="width:451.45pt;height:95.2pt" o:ole="">
+          <v:shape id="_x0000_i1028" type="#_x0000_t75" style="width:450.95pt;height:94.75pt" o:ole="">
             <v:imagedata r:id="rId18" o:title=""/>
           </v:shape>
-          <o:OLEObject Type="Embed" ProgID="Word.OpenDocumentText.12" ShapeID="_x0000_i1028" DrawAspect="Content" ObjectID="_1627492351" r:id="rId19"/>
+          <o:OLEObject Type="Embed" ProgID="Word.OpenDocumentText.12" ShapeID="_x0000_i1028" DrawAspect="Content" ObjectID="_1635222721" r:id="rId19"/>
         </w:object>
       </w:r>
+      <w:bookmarkEnd w:id="3"/>
     </w:p>
     <w:p>
       <w:pPr>
@@ -925,7 +1059,21 @@
         <w:rPr>
           <w:lang w:eastAsia="fi-FI"/>
         </w:rPr>
-        <w:t xml:space="preserve"> it should render a single piece of content. The manner in which we implemented the ControlTemplate in the previous </w:t>
+        <w:t xml:space="preserve"> it should render a single piece of content. The manner in which we implemented the </w:t>
+      </w:r>
+      <w:proofErr w:type="spellStart"/>
+      <w:r>
+        <w:rPr>
+          <w:lang w:eastAsia="fi-FI"/>
+        </w:rPr>
+        <w:t>ControlTemplate</w:t>
+      </w:r>
+      <w:proofErr w:type="spellEnd"/>
+      <w:r>
+        <w:rPr>
+          <w:lang w:eastAsia="fi-FI"/>
+        </w:rPr>
+        <w:t xml:space="preserve"> in the previous </w:t>
       </w:r>
       <w:r>
         <w:rPr>
@@ -955,8 +1103,16 @@
         <w:rPr>
           <w:lang w:eastAsia="fi-FI"/>
         </w:rPr>
-        <w:t>correctly in a TextBlock</w:t>
-      </w:r>
+        <w:t xml:space="preserve">correctly in a </w:t>
+      </w:r>
+      <w:proofErr w:type="spellStart"/>
+      <w:r>
+        <w:rPr>
+          <w:lang w:eastAsia="fi-FI"/>
+        </w:rPr>
+        <w:t>TextBlock</w:t>
+      </w:r>
+      <w:proofErr w:type="spellEnd"/>
       <w:r>
         <w:rPr>
           <w:lang w:eastAsia="fi-FI"/>
@@ -967,7 +1123,21 @@
         <w:rPr>
           <w:lang w:eastAsia="fi-FI"/>
         </w:rPr>
-        <w:t xml:space="preserve">We now consider how to create a ControlTemplate for our </w:t>
+        <w:t xml:space="preserve">We now consider how to create a </w:t>
+      </w:r>
+      <w:proofErr w:type="spellStart"/>
+      <w:r>
+        <w:rPr>
+          <w:lang w:eastAsia="fi-FI"/>
+        </w:rPr>
+        <w:t>ControlTemplate</w:t>
+      </w:r>
+      <w:proofErr w:type="spellEnd"/>
+      <w:r>
+        <w:rPr>
+          <w:lang w:eastAsia="fi-FI"/>
+        </w:rPr>
+        <w:t xml:space="preserve"> for our </w:t>
       </w:r>
       <w:r>
         <w:rPr>
@@ -991,7 +1161,49 @@
         <w:rPr>
           <w:lang w:eastAsia="fi-FI"/>
         </w:rPr>
-        <w:t xml:space="preserve"> class. ContentPresenter is a FrameworkElement designed for rendering heterogenous content. Every WPF ContentControl uses an instance of ContentPresenter in its default ControlTemplate. </w:t>
+        <w:t xml:space="preserve"> class. </w:t>
+      </w:r>
+      <w:proofErr w:type="spellStart"/>
+      <w:r>
+        <w:rPr>
+          <w:lang w:eastAsia="fi-FI"/>
+        </w:rPr>
+        <w:t>ContentPresenter</w:t>
+      </w:r>
+      <w:proofErr w:type="spellEnd"/>
+      <w:r>
+        <w:rPr>
+          <w:lang w:eastAsia="fi-FI"/>
+        </w:rPr>
+        <w:t xml:space="preserve"> is a FrameworkElement designed for rendering heterogenous content. Every WPF ContentControl uses an instance of </w:t>
+      </w:r>
+      <w:proofErr w:type="spellStart"/>
+      <w:r>
+        <w:rPr>
+          <w:lang w:eastAsia="fi-FI"/>
+        </w:rPr>
+        <w:t>ContentPresenter</w:t>
+      </w:r>
+      <w:proofErr w:type="spellEnd"/>
+      <w:r>
+        <w:rPr>
+          <w:lang w:eastAsia="fi-FI"/>
+        </w:rPr>
+        <w:t xml:space="preserve"> in its default </w:t>
+      </w:r>
+      <w:proofErr w:type="spellStart"/>
+      <w:r>
+        <w:rPr>
+          <w:lang w:eastAsia="fi-FI"/>
+        </w:rPr>
+        <w:t>ControlTemplate</w:t>
+      </w:r>
+      <w:proofErr w:type="spellEnd"/>
+      <w:r>
+        <w:rPr>
+          <w:lang w:eastAsia="fi-FI"/>
+        </w:rPr>
+        <w:t xml:space="preserve">. </w:t>
       </w:r>
     </w:p>
     <w:p>
@@ -1035,8 +1247,8 @@
         <w:t>Respecting Content</w:t>
       </w:r>
     </w:p>
-    <w:bookmarkStart w:id="4" w:name="_MON_1602339034"/>
-    <w:bookmarkEnd w:id="4"/>
+    <w:bookmarkStart w:id="5" w:name="_MON_1602339034"/>
+    <w:bookmarkEnd w:id="5"/>
     <w:p>
       <w:pPr>
         <w:rPr>
@@ -1049,10 +1261,10 @@
           <w:lang w:eastAsia="fi-FI"/>
         </w:rPr>
         <w:object w:dxaOrig="9026" w:dyaOrig="1513" w14:anchorId="2E5F9393">
-          <v:shape id="_x0000_i1029" type="#_x0000_t75" style="width:451.45pt;height:75.4pt" o:ole="">
+          <v:shape id="_x0000_i1029" type="#_x0000_t75" style="width:450.95pt;height:75.8pt" o:ole="">
             <v:imagedata r:id="rId20" o:title=""/>
           </v:shape>
-          <o:OLEObject Type="Embed" ProgID="Word.OpenDocumentText.12" ShapeID="_x0000_i1029" DrawAspect="Content" ObjectID="_1627492352" r:id="rId21"/>
+          <o:OLEObject Type="Embed" ProgID="Word.OpenDocumentText.12" ShapeID="_x0000_i1029" DrawAspect="Content" ObjectID="_1635222722" r:id="rId21"/>
         </w:object>
       </w:r>
     </w:p>
@@ -1066,7 +1278,35 @@
         <w:rPr>
           <w:lang w:eastAsia="fi-FI"/>
         </w:rPr>
-        <w:t>The ContentPresenter has three core DependencyProperties.</w:t>
+        <w:t xml:space="preserve">The </w:t>
+      </w:r>
+      <w:proofErr w:type="spellStart"/>
+      <w:r>
+        <w:rPr>
+          <w:lang w:eastAsia="fi-FI"/>
+        </w:rPr>
+        <w:t>ContentPresenter</w:t>
+      </w:r>
+      <w:proofErr w:type="spellEnd"/>
+      <w:r>
+        <w:rPr>
+          <w:lang w:eastAsia="fi-FI"/>
+        </w:rPr>
+        <w:t xml:space="preserve"> has three core </w:t>
+      </w:r>
+      <w:proofErr w:type="spellStart"/>
+      <w:r>
+        <w:rPr>
+          <w:lang w:eastAsia="fi-FI"/>
+        </w:rPr>
+        <w:t>DependencyProperties</w:t>
+      </w:r>
+      <w:proofErr w:type="spellEnd"/>
+      <w:r>
+        <w:rPr>
+          <w:lang w:eastAsia="fi-FI"/>
+        </w:rPr>
+        <w:t>.</w:t>
       </w:r>
     </w:p>
     <w:p>
@@ -1098,12 +1338,14 @@
           <w:lang w:eastAsia="fi-FI"/>
         </w:rPr>
       </w:pPr>
+      <w:proofErr w:type="spellStart"/>
       <w:r>
         <w:rPr>
           <w:lang w:eastAsia="fi-FI"/>
         </w:rPr>
         <w:t>ContentTemplate</w:t>
       </w:r>
+      <w:proofErr w:type="spellEnd"/>
     </w:p>
     <w:p>
       <w:pPr>
@@ -1116,24 +1358,54 @@
           <w:lang w:eastAsia="fi-FI"/>
         </w:rPr>
       </w:pPr>
+      <w:proofErr w:type="spellStart"/>
       <w:r>
         <w:rPr>
           <w:lang w:eastAsia="fi-FI"/>
         </w:rPr>
         <w:t>ContentTemplateSelector</w:t>
       </w:r>
-    </w:p>
-    <w:p>
-      <w:pPr>
-        <w:rPr>
-          <w:lang w:eastAsia="fi-FI"/>
-        </w:rPr>
-      </w:pPr>
-      <w:r>
-        <w:rPr>
-          <w:lang w:eastAsia="fi-FI"/>
-        </w:rPr>
-        <w:t>Whenever a ContentPresenter is inside the ControlTemplate of a ContentControl these three properties automatically take their values from the properties of the same name in the parent ContentControl</w:t>
+      <w:proofErr w:type="spellEnd"/>
+    </w:p>
+    <w:p>
+      <w:pPr>
+        <w:rPr>
+          <w:lang w:eastAsia="fi-FI"/>
+        </w:rPr>
+      </w:pPr>
+      <w:r>
+        <w:rPr>
+          <w:lang w:eastAsia="fi-FI"/>
+        </w:rPr>
+        <w:t xml:space="preserve">Whenever a </w:t>
+      </w:r>
+      <w:proofErr w:type="spellStart"/>
+      <w:r>
+        <w:rPr>
+          <w:lang w:eastAsia="fi-FI"/>
+        </w:rPr>
+        <w:t>ContentPresenter</w:t>
+      </w:r>
+      <w:proofErr w:type="spellEnd"/>
+      <w:r>
+        <w:rPr>
+          <w:lang w:eastAsia="fi-FI"/>
+        </w:rPr>
+        <w:t xml:space="preserve"> is inside the </w:t>
+      </w:r>
+      <w:proofErr w:type="spellStart"/>
+      <w:r>
+        <w:rPr>
+          <w:lang w:eastAsia="fi-FI"/>
+        </w:rPr>
+        <w:t>ControlTemplate</w:t>
+      </w:r>
+      <w:proofErr w:type="spellEnd"/>
+      <w:r>
+        <w:rPr>
+          <w:lang w:eastAsia="fi-FI"/>
+        </w:rPr>
+        <w:t xml:space="preserve"> of a ContentControl these three properties automatically take their values from the properties of the same name in the parent ContentControl</w:t>
       </w:r>
     </w:p>
     <w:p>
@@ -1245,8 +1517,8 @@
         <w:t>Let us add some text to our Button as content and see how it renders</w:t>
       </w:r>
     </w:p>
-    <w:bookmarkStart w:id="5" w:name="_MON_1602386919"/>
-    <w:bookmarkEnd w:id="5"/>
+    <w:bookmarkStart w:id="6" w:name="_MON_1602386919"/>
+    <w:bookmarkEnd w:id="6"/>
     <w:p>
       <w:pPr>
         <w:rPr>
@@ -1259,10 +1531,10 @@
           <w:lang w:eastAsia="fi-FI"/>
         </w:rPr>
         <w:object w:dxaOrig="9026" w:dyaOrig="413" w14:anchorId="22D7AE11">
-          <v:shape id="_x0000_i1030" type="#_x0000_t75" style="width:451.45pt;height:21.15pt" o:ole="">
+          <v:shape id="_x0000_i1030" type="#_x0000_t75" style="width:450.95pt;height:22.75pt" o:ole="">
             <v:imagedata r:id="rId23" o:title=""/>
           </v:shape>
-          <o:OLEObject Type="Embed" ProgID="Word.OpenDocumentText.12" ShapeID="_x0000_i1030" DrawAspect="Content" ObjectID="_1627492353" r:id="rId24"/>
+          <o:OLEObject Type="Embed" ProgID="Word.OpenDocumentText.12" ShapeID="_x0000_i1030" DrawAspect="Content" ObjectID="_1635222723" r:id="rId24"/>
         </w:object>
       </w:r>
     </w:p>
@@ -1365,7 +1637,21 @@
         <w:rPr>
           <w:lang w:eastAsia="fi-FI"/>
         </w:rPr>
-        <w:t xml:space="preserve">How does the ContentPresenter know to convert the </w:t>
+        <w:t xml:space="preserve">How does the </w:t>
+      </w:r>
+      <w:proofErr w:type="spellStart"/>
+      <w:r>
+        <w:rPr>
+          <w:lang w:eastAsia="fi-FI"/>
+        </w:rPr>
+        <w:t>ContentPresenter</w:t>
+      </w:r>
+      <w:proofErr w:type="spellEnd"/>
+      <w:r>
+        <w:rPr>
+          <w:lang w:eastAsia="fi-FI"/>
+        </w:rPr>
+        <w:t xml:space="preserve"> know to convert the </w:t>
       </w:r>
       <w:r>
         <w:rPr>
@@ -1377,7 +1663,35 @@
         <w:rPr>
           <w:lang w:eastAsia="fi-FI"/>
         </w:rPr>
-        <w:t xml:space="preserve"> content string to a TextBlock and set its TextProperty to be the content string? This is one of the rules of the WPF content model which we can summarise as follows. </w:t>
+        <w:t xml:space="preserve"> content string to a </w:t>
+      </w:r>
+      <w:proofErr w:type="spellStart"/>
+      <w:r>
+        <w:rPr>
+          <w:lang w:eastAsia="fi-FI"/>
+        </w:rPr>
+        <w:t>TextBlock</w:t>
+      </w:r>
+      <w:proofErr w:type="spellEnd"/>
+      <w:r>
+        <w:rPr>
+          <w:lang w:eastAsia="fi-FI"/>
+        </w:rPr>
+        <w:t xml:space="preserve"> and set its </w:t>
+      </w:r>
+      <w:proofErr w:type="spellStart"/>
+      <w:r>
+        <w:rPr>
+          <w:lang w:eastAsia="fi-FI"/>
+        </w:rPr>
+        <w:t>TextProperty</w:t>
+      </w:r>
+      <w:proofErr w:type="spellEnd"/>
+      <w:r>
+        <w:rPr>
+          <w:lang w:eastAsia="fi-FI"/>
+        </w:rPr>
+        <w:t xml:space="preserve"> to be the content string? This is one of the rules of the WPF content model which we can summarise as follows. </w:t>
       </w:r>
     </w:p>
     <w:p>
@@ -1413,8 +1727,16 @@
         <w:rPr>
           <w:lang w:eastAsia="fi-FI"/>
         </w:rPr>
-        <w:t>If the content is a string render it in a TextBlock</w:t>
-      </w:r>
+        <w:t xml:space="preserve">If the content is a string render it in a </w:t>
+      </w:r>
+      <w:proofErr w:type="spellStart"/>
+      <w:r>
+        <w:rPr>
+          <w:lang w:eastAsia="fi-FI"/>
+        </w:rPr>
+        <w:t>TextBlock</w:t>
+      </w:r>
+      <w:proofErr w:type="spellEnd"/>
     </w:p>
     <w:p>
       <w:pPr>
@@ -1449,8 +1771,16 @@
         <w:rPr>
           <w:lang w:eastAsia="fi-FI"/>
         </w:rPr>
-        <w:t>Otherwise render the standard .NET objects class name in a TextBlock</w:t>
-      </w:r>
+        <w:t xml:space="preserve">Otherwise render the standard .NET objects class name in a </w:t>
+      </w:r>
+      <w:proofErr w:type="spellStart"/>
+      <w:r>
+        <w:rPr>
+          <w:lang w:eastAsia="fi-FI"/>
+        </w:rPr>
+        <w:t>TextBlock</w:t>
+      </w:r>
+      <w:proofErr w:type="spellEnd"/>
     </w:p>
     <w:p>
       <w:pPr>
@@ -1471,22 +1801,46 @@
       <w:pPr>
         <w:pStyle w:val="CodeExampleHeading"/>
       </w:pPr>
+      <w:proofErr w:type="spellStart"/>
       <w:r>
         <w:lastRenderedPageBreak/>
-        <w:t>DataTemplates and ContentControls</w:t>
-      </w:r>
-    </w:p>
-    <w:p>
-      <w:pPr>
-        <w:rPr>
-          <w:lang w:eastAsia="fi-FI"/>
-        </w:rPr>
-      </w:pPr>
-      <w:r>
-        <w:rPr>
-          <w:lang w:eastAsia="fi-FI"/>
-        </w:rPr>
-        <w:t>In this example the window’s content is a complex object which we render via a DataTemplate.</w:t>
+        <w:t>DataTemplates</w:t>
+      </w:r>
+      <w:proofErr w:type="spellEnd"/>
+      <w:r>
+        <w:t xml:space="preserve"> and </w:t>
+      </w:r>
+      <w:proofErr w:type="spellStart"/>
+      <w:r>
+        <w:t>ContentControls</w:t>
+      </w:r>
+      <w:proofErr w:type="spellEnd"/>
+    </w:p>
+    <w:p>
+      <w:pPr>
+        <w:rPr>
+          <w:lang w:eastAsia="fi-FI"/>
+        </w:rPr>
+      </w:pPr>
+      <w:r>
+        <w:rPr>
+          <w:lang w:eastAsia="fi-FI"/>
+        </w:rPr>
+        <w:t xml:space="preserve">In this example the window’s content is a complex object which we render via a </w:t>
+      </w:r>
+      <w:proofErr w:type="spellStart"/>
+      <w:r>
+        <w:rPr>
+          <w:lang w:eastAsia="fi-FI"/>
+        </w:rPr>
+        <w:t>DataTemplate</w:t>
+      </w:r>
+      <w:proofErr w:type="spellEnd"/>
+      <w:r>
+        <w:rPr>
+          <w:lang w:eastAsia="fi-FI"/>
+        </w:rPr>
+        <w:t>.</w:t>
       </w:r>
     </w:p>
     <w:p>
@@ -1619,8 +1973,8 @@
         <w:t>Content and Data Templates</w:t>
       </w:r>
     </w:p>
-    <w:bookmarkStart w:id="6" w:name="_MON_1602388499"/>
-    <w:bookmarkEnd w:id="6"/>
+    <w:bookmarkStart w:id="7" w:name="_MON_1602388499"/>
+    <w:bookmarkEnd w:id="7"/>
     <w:p>
       <w:pPr>
         <w:rPr>
@@ -1634,10 +1988,10 @@
           <w:lang w:eastAsia="fi-FI"/>
         </w:rPr>
         <w:object w:dxaOrig="9026" w:dyaOrig="3356" w14:anchorId="15CF4027">
-          <v:shape id="_x0000_i1031" type="#_x0000_t75" style="width:451.45pt;height:167.55pt" o:ole="">
+          <v:shape id="_x0000_i1031" type="#_x0000_t75" style="width:450.95pt;height:166.75pt" o:ole="">
             <v:imagedata r:id="rId27" o:title=""/>
           </v:shape>
-          <o:OLEObject Type="Embed" ProgID="Word.OpenDocumentText.12" ShapeID="_x0000_i1031" DrawAspect="Content" ObjectID="_1627492354" r:id="rId28"/>
+          <o:OLEObject Type="Embed" ProgID="Word.OpenDocumentText.12" ShapeID="_x0000_i1031" DrawAspect="Content" ObjectID="_1635222724" r:id="rId28"/>
         </w:object>
       </w:r>
     </w:p>
@@ -1745,8 +2099,16 @@
           <w:rStyle w:val="Heading2Char"/>
         </w:rPr>
         <w:lastRenderedPageBreak/>
-        <w:t>Content Control’s ContentTemplate</w:t>
-      </w:r>
+        <w:t xml:space="preserve">Content Control’s </w:t>
+      </w:r>
+      <w:proofErr w:type="spellStart"/>
+      <w:r>
+        <w:rPr>
+          <w:rStyle w:val="Heading2Char"/>
+        </w:rPr>
+        <w:t>ContentTemplate</w:t>
+      </w:r>
+      <w:proofErr w:type="spellEnd"/>
       <w:r>
         <w:t xml:space="preserve"> </w:t>
       </w:r>
@@ -1761,20 +2123,126 @@
         <w:rPr>
           <w:lang w:eastAsia="fi-FI"/>
         </w:rPr>
-        <w:t>We have already seen that each control has a ControlTemplate that defines the visual tree of that Control. In addition every ContentControl also has a ContentTemplate which defines how its single piece of content is rendered.  While the Control.Template dependency property is of type ControlTemplate the ContentTemplate is of type DataTemplate.</w:t>
-      </w:r>
-    </w:p>
-    <w:p>
-      <w:pPr>
-        <w:rPr>
-          <w:lang w:eastAsia="fi-FI"/>
-        </w:rPr>
-      </w:pPr>
-      <w:r>
-        <w:rPr>
-          <w:lang w:eastAsia="fi-FI"/>
-        </w:rPr>
-        <w:t xml:space="preserve">DataTemplates and ControlTemplates while similar (both extend the same base class) are intended for different purposes. A control template defines the look of the whole control and tends to be somewhat complex. A data template defines the look of a piece of content within a content control and tends to be simpler. For instance consider the scenario where I want to render a non UIElement object as the content of a button. </w:t>
+        <w:t xml:space="preserve">We have already seen that each control has a </w:t>
+      </w:r>
+      <w:proofErr w:type="spellStart"/>
+      <w:r>
+        <w:rPr>
+          <w:lang w:eastAsia="fi-FI"/>
+        </w:rPr>
+        <w:t>ControlTemplate</w:t>
+      </w:r>
+      <w:proofErr w:type="spellEnd"/>
+      <w:r>
+        <w:rPr>
+          <w:lang w:eastAsia="fi-FI"/>
+        </w:rPr>
+        <w:t xml:space="preserve"> that defines the visual tree of that Control. In addition every ContentControl also has a </w:t>
+      </w:r>
+      <w:proofErr w:type="spellStart"/>
+      <w:r>
+        <w:rPr>
+          <w:lang w:eastAsia="fi-FI"/>
+        </w:rPr>
+        <w:t>ContentTemplate</w:t>
+      </w:r>
+      <w:proofErr w:type="spellEnd"/>
+      <w:r>
+        <w:rPr>
+          <w:lang w:eastAsia="fi-FI"/>
+        </w:rPr>
+        <w:t xml:space="preserve"> which defines how its single piece of content is rendered.  While the </w:t>
+      </w:r>
+      <w:proofErr w:type="spellStart"/>
+      <w:r>
+        <w:rPr>
+          <w:lang w:eastAsia="fi-FI"/>
+        </w:rPr>
+        <w:t>Control.Template</w:t>
+      </w:r>
+      <w:proofErr w:type="spellEnd"/>
+      <w:r>
+        <w:rPr>
+          <w:lang w:eastAsia="fi-FI"/>
+        </w:rPr>
+        <w:t xml:space="preserve"> dependency property is of type </w:t>
+      </w:r>
+      <w:proofErr w:type="spellStart"/>
+      <w:r>
+        <w:rPr>
+          <w:lang w:eastAsia="fi-FI"/>
+        </w:rPr>
+        <w:t>ControlTemplate</w:t>
+      </w:r>
+      <w:proofErr w:type="spellEnd"/>
+      <w:r>
+        <w:rPr>
+          <w:lang w:eastAsia="fi-FI"/>
+        </w:rPr>
+        <w:t xml:space="preserve"> the </w:t>
+      </w:r>
+      <w:proofErr w:type="spellStart"/>
+      <w:r>
+        <w:rPr>
+          <w:lang w:eastAsia="fi-FI"/>
+        </w:rPr>
+        <w:t>ContentTemplate</w:t>
+      </w:r>
+      <w:proofErr w:type="spellEnd"/>
+      <w:r>
+        <w:rPr>
+          <w:lang w:eastAsia="fi-FI"/>
+        </w:rPr>
+        <w:t xml:space="preserve"> is of type </w:t>
+      </w:r>
+      <w:proofErr w:type="spellStart"/>
+      <w:r>
+        <w:rPr>
+          <w:lang w:eastAsia="fi-FI"/>
+        </w:rPr>
+        <w:t>DataTemplate</w:t>
+      </w:r>
+      <w:proofErr w:type="spellEnd"/>
+      <w:r>
+        <w:rPr>
+          <w:lang w:eastAsia="fi-FI"/>
+        </w:rPr>
+        <w:t>.</w:t>
+      </w:r>
+    </w:p>
+    <w:p>
+      <w:pPr>
+        <w:rPr>
+          <w:lang w:eastAsia="fi-FI"/>
+        </w:rPr>
+      </w:pPr>
+      <w:proofErr w:type="spellStart"/>
+      <w:r>
+        <w:rPr>
+          <w:lang w:eastAsia="fi-FI"/>
+        </w:rPr>
+        <w:t>DataTemplates</w:t>
+      </w:r>
+      <w:proofErr w:type="spellEnd"/>
+      <w:r>
+        <w:rPr>
+          <w:lang w:eastAsia="fi-FI"/>
+        </w:rPr>
+        <w:t xml:space="preserve"> and </w:t>
+      </w:r>
+      <w:proofErr w:type="spellStart"/>
+      <w:r>
+        <w:rPr>
+          <w:lang w:eastAsia="fi-FI"/>
+        </w:rPr>
+        <w:t>ControlTemplates</w:t>
+      </w:r>
+      <w:proofErr w:type="spellEnd"/>
+      <w:r>
+        <w:rPr>
+          <w:lang w:eastAsia="fi-FI"/>
+        </w:rPr>
+        <w:t xml:space="preserve"> while similar (both extend the same base class) are intended for different purposes. A control template defines the look of the whole control and tends to be somewhat complex. A data template defines the look of a piece of content within a content control and tends to be simpler. For instance consider the scenario where I want to render a non UIElement object as the content of a button. </w:t>
       </w:r>
     </w:p>
     <w:p>
@@ -1832,8 +2300,8 @@
         <w:t>ContentTemplate</w:t>
       </w:r>
     </w:p>
-    <w:bookmarkStart w:id="7" w:name="_MON_1602392884"/>
-    <w:bookmarkEnd w:id="7"/>
+    <w:bookmarkStart w:id="8" w:name="_MON_1602392884"/>
+    <w:bookmarkEnd w:id="8"/>
     <w:p>
       <w:pPr>
         <w:rPr>
@@ -1846,10 +2314,10 @@
           <w:lang w:eastAsia="fi-FI"/>
         </w:rPr>
         <w:object w:dxaOrig="9360" w:dyaOrig="7290" w14:anchorId="2A648936">
-          <v:shape id="_x0000_i1032" type="#_x0000_t75" style="width:451.1pt;height:351.8pt" o:ole="">
+          <v:shape id="_x0000_i1032" type="#_x0000_t75" style="width:450.95pt;height:352.4pt" o:ole="">
             <v:imagedata r:id="rId30" o:title=""/>
           </v:shape>
-          <o:OLEObject Type="Embed" ProgID="Word.OpenDocumentText.12" ShapeID="_x0000_i1032" DrawAspect="Content" ObjectID="_1627492355" r:id="rId31"/>
+          <o:OLEObject Type="Embed" ProgID="Word.OpenDocumentText.12" ShapeID="_x0000_i1032" DrawAspect="Content" ObjectID="_1635222725" r:id="rId31"/>
         </w:object>
       </w:r>
     </w:p>
@@ -1990,7 +2458,15 @@
     </w:p>
     <w:p>
       <w:r>
-        <w:t xml:space="preserve">In this section we will show how to create a custom control. The control in question is a very simple modeless dialogue box. When made visible the dialogue box simply sits on top of other content rather than the traditional model separate dialogue that comes for free with WPF. Although simple this control higlights the following points. </w:t>
+        <w:t xml:space="preserve">In this section we will show how to create a custom control. The control in question is a very simple modeless dialogue box. When made visible the dialogue box simply sits on top of other content rather than the traditional model separate dialogue that comes for free with WPF. Although simple this control </w:t>
+      </w:r>
+      <w:proofErr w:type="spellStart"/>
+      <w:r>
+        <w:t>higlights</w:t>
+      </w:r>
+      <w:proofErr w:type="spellEnd"/>
+      <w:r>
+        <w:t xml:space="preserve"> the following points. </w:t>
       </w:r>
     </w:p>
     <w:p>
@@ -2086,8 +2562,13 @@
         <w:pStyle w:val="TutorialStep"/>
       </w:pPr>
       <w:r>
-        <w:t>Add a MyCustomControl</w:t>
-      </w:r>
+        <w:t xml:space="preserve">Add a </w:t>
+      </w:r>
+      <w:proofErr w:type="spellStart"/>
+      <w:r>
+        <w:t>MyCustomControl</w:t>
+      </w:r>
+      <w:proofErr w:type="spellEnd"/>
       <w:r>
         <w:t xml:space="preserve"> class that extends</w:t>
       </w:r>
@@ -2098,8 +2579,8 @@
         <w:t>Control</w:t>
       </w:r>
     </w:p>
-    <w:bookmarkStart w:id="8" w:name="_MON_1601128612"/>
-    <w:bookmarkEnd w:id="8"/>
+    <w:bookmarkStart w:id="9" w:name="_MON_1601128612"/>
+    <w:bookmarkEnd w:id="9"/>
     <w:p>
       <w:pPr>
         <w:pStyle w:val="TutorialStep"/>
@@ -2114,10 +2595,10 @@
           <w:noProof/>
         </w:rPr>
         <w:object w:dxaOrig="9026" w:dyaOrig="837" w14:anchorId="10629B39">
-          <v:shape id="_x0000_i1033" type="#_x0000_t75" style="width:451.45pt;height:41.95pt" o:ole="">
+          <v:shape id="_x0000_i1033" type="#_x0000_t75" style="width:450.95pt;height:41.7pt" o:ole="">
             <v:imagedata r:id="rId34" o:title=""/>
           </v:shape>
-          <o:OLEObject Type="Embed" ProgID="Word.OpenDocumentText.12" ShapeID="_x0000_i1033" DrawAspect="Content" ObjectID="_1627492356" r:id="rId35"/>
+          <o:OLEObject Type="Embed" ProgID="Word.OpenDocumentText.12" ShapeID="_x0000_i1033" DrawAspect="Content" ObjectID="_1635222726" r:id="rId35"/>
         </w:object>
       </w:r>
     </w:p>
@@ -2143,8 +2624,8 @@
         <w:t>Add a static constructor with the following boilerplate</w:t>
       </w:r>
     </w:p>
-    <w:bookmarkStart w:id="9" w:name="_MON_1601214619"/>
-    <w:bookmarkEnd w:id="9"/>
+    <w:bookmarkStart w:id="10" w:name="_MON_1601214619"/>
+    <w:bookmarkEnd w:id="10"/>
     <w:p>
       <w:pPr>
         <w:pStyle w:val="TutorialStep"/>
@@ -2158,10 +2639,10 @@
           <w:noProof/>
         </w:rPr>
         <w:object w:dxaOrig="9026" w:dyaOrig="2016" w14:anchorId="45CDAE38">
-          <v:shape id="_x0000_i1034" type="#_x0000_t75" style="width:451.45pt;height:101.35pt" o:ole="">
+          <v:shape id="_x0000_i1034" type="#_x0000_t75" style="width:450.95pt;height:102.3pt" o:ole="">
             <v:imagedata r:id="rId36" o:title=""/>
           </v:shape>
-          <o:OLEObject Type="Embed" ProgID="Word.OpenDocumentText.12" ShapeID="_x0000_i1034" DrawAspect="Content" ObjectID="_1627492357" r:id="rId37"/>
+          <o:OLEObject Type="Embed" ProgID="Word.OpenDocumentText.12" ShapeID="_x0000_i1034" DrawAspect="Content" ObjectID="_1635222727" r:id="rId37"/>
         </w:object>
       </w:r>
     </w:p>
@@ -2181,27 +2662,51 @@
         <w:t xml:space="preserve">When we creates our project </w:t>
       </w:r>
       <w:r>
-        <w:t>visual studio adcded a Window1 window for us. We can use this to test our new control by adding it to the window</w:t>
-      </w:r>
-    </w:p>
-    <w:bookmarkStart w:id="10" w:name="_MON_1601129380"/>
-    <w:bookmarkEnd w:id="10"/>
+        <w:t xml:space="preserve">visual studio </w:t>
+      </w:r>
+      <w:proofErr w:type="spellStart"/>
+      <w:r>
+        <w:t>adcded</w:t>
+      </w:r>
+      <w:proofErr w:type="spellEnd"/>
+      <w:r>
+        <w:t xml:space="preserve"> a Window1 window for us. We can use this to test our new control by adding it to the window</w:t>
+      </w:r>
+    </w:p>
+    <w:bookmarkStart w:id="11" w:name="_MON_1601129380"/>
+    <w:bookmarkEnd w:id="11"/>
     <w:p>
       <w:r>
         <w:rPr>
           <w:noProof/>
         </w:rPr>
         <w:object w:dxaOrig="9360" w:dyaOrig="1960" w14:anchorId="7F2B6021">
-          <v:shape id="_x0000_i1035" type="#_x0000_t75" style="width:468.15pt;height:97.95pt" o:ole="">
+          <v:shape id="_x0000_i1035" type="#_x0000_t75" style="width:469.9pt;height:98.55pt" o:ole="">
             <v:imagedata r:id="rId38" o:title=""/>
           </v:shape>
-          <o:OLEObject Type="Embed" ProgID="Word.OpenDocumentText.12" ShapeID="_x0000_i1035" DrawAspect="Content" ObjectID="_1627492358" r:id="rId39"/>
+          <o:OLEObject Type="Embed" ProgID="Word.OpenDocumentText.12" ShapeID="_x0000_i1035" DrawAspect="Content" ObjectID="_1635222728" r:id="rId39"/>
         </w:object>
       </w:r>
     </w:p>
     <w:p>
       <w:r>
-        <w:t>Because we have not created any template to defne the look our control is essentially lookless.</w:t>
+        <w:t xml:space="preserve">Because we have not created any template to </w:t>
+      </w:r>
+      <w:proofErr w:type="spellStart"/>
+      <w:r>
+        <w:t>defne</w:t>
+      </w:r>
+      <w:proofErr w:type="spellEnd"/>
+      <w:r>
+        <w:t xml:space="preserve"> the look our control is essentially </w:t>
+      </w:r>
+      <w:proofErr w:type="spellStart"/>
+      <w:r>
+        <w:t>lookless</w:t>
+      </w:r>
+      <w:proofErr w:type="spellEnd"/>
+      <w:r>
+        <w:t>.</w:t>
       </w:r>
     </w:p>
     <w:p>
@@ -2217,24 +2722,32 @@
         <w:t>Now we can go ahead and add our default control template that defines the look of our control.</w:t>
       </w:r>
       <w:r>
-        <w:t xml:space="preserve"> Move to Themes/Generic.xaml and add the following</w:t>
+        <w:t xml:space="preserve"> Move to Themes/</w:t>
+      </w:r>
+      <w:proofErr w:type="spellStart"/>
+      <w:r>
+        <w:t>Generic.xaml</w:t>
+      </w:r>
+      <w:proofErr w:type="spellEnd"/>
+      <w:r>
+        <w:t xml:space="preserve"> and add the following</w:t>
       </w:r>
     </w:p>
     <w:p>
       <w:r>
         <w:t xml:space="preserve"> </w:t>
       </w:r>
-      <w:bookmarkStart w:id="11" w:name="_MON_1601129745"/>
-      <w:bookmarkEnd w:id="11"/>
+      <w:bookmarkStart w:id="12" w:name="_MON_1601129745"/>
+      <w:bookmarkEnd w:id="12"/>
       <w:r>
         <w:rPr>
           <w:noProof/>
         </w:rPr>
         <w:object w:dxaOrig="9026" w:dyaOrig="3449" w14:anchorId="6D34CCE7">
-          <v:shape id="_x0000_i1036" type="#_x0000_t75" style="width:451.45pt;height:172.3pt" o:ole="">
+          <v:shape id="_x0000_i1036" type="#_x0000_t75" style="width:450.95pt;height:170.55pt" o:ole="">
             <v:imagedata r:id="rId40" o:title=""/>
           </v:shape>
-          <o:OLEObject Type="Embed" ProgID="Word.OpenDocumentText.12" ShapeID="_x0000_i1036" DrawAspect="Content" ObjectID="_1627492359" r:id="rId41"/>
+          <o:OLEObject Type="Embed" ProgID="Word.OpenDocumentText.12" ShapeID="_x0000_i1036" DrawAspect="Content" ObjectID="_1635222729" r:id="rId41"/>
         </w:object>
       </w:r>
     </w:p>
@@ -2296,7 +2809,15 @@
     </w:p>
     <w:p>
       <w:r>
-        <w:t>For all but the simplest of controls we need to specify on some level that the template must contains certain elements. We do this via TemplatePart attributes on the custom control.</w:t>
+        <w:t xml:space="preserve">For all but the simplest of controls we need to specify on some level that the template must contains certain elements. We do this via </w:t>
+      </w:r>
+      <w:proofErr w:type="spellStart"/>
+      <w:r>
+        <w:t>TemplatePart</w:t>
+      </w:r>
+      <w:proofErr w:type="spellEnd"/>
+      <w:r>
+        <w:t xml:space="preserve"> attributes on the custom control.</w:t>
       </w:r>
     </w:p>
     <w:p>
@@ -2308,11 +2829,19 @@
         </w:numPr>
       </w:pPr>
       <w:r>
-        <w:t>Add a TemplatePart attribute to the custom control</w:t>
-      </w:r>
-    </w:p>
-    <w:bookmarkStart w:id="12" w:name="_MON_1601215525"/>
-    <w:bookmarkEnd w:id="12"/>
+        <w:t xml:space="preserve">Add a </w:t>
+      </w:r>
+      <w:proofErr w:type="spellStart"/>
+      <w:r>
+        <w:t>TemplatePart</w:t>
+      </w:r>
+      <w:proofErr w:type="spellEnd"/>
+      <w:r>
+        <w:t xml:space="preserve"> attribute to the custom control</w:t>
+      </w:r>
+    </w:p>
+    <w:bookmarkStart w:id="13" w:name="_MON_1601215525"/>
+    <w:bookmarkEnd w:id="13"/>
     <w:p>
       <w:pPr>
         <w:pStyle w:val="TutorialStep"/>
@@ -2327,10 +2856,10 @@
           <w:noProof/>
         </w:rPr>
         <w:object w:dxaOrig="9026" w:dyaOrig="5927" w14:anchorId="0B712923">
-          <v:shape id="_x0000_i1037" type="#_x0000_t75" style="width:451.45pt;height:296.2pt" o:ole="">
+          <v:shape id="_x0000_i1037" type="#_x0000_t75" style="width:450.95pt;height:295.6pt" o:ole="">
             <v:imagedata r:id="rId43" o:title=""/>
           </v:shape>
-          <o:OLEObject Type="Embed" ProgID="Word.OpenDocumentText.12" ShapeID="_x0000_i1037" DrawAspect="Content" ObjectID="_1627492360" r:id="rId44"/>
+          <o:OLEObject Type="Embed" ProgID="Word.OpenDocumentText.12" ShapeID="_x0000_i1037" DrawAspect="Content" ObjectID="_1635222730" r:id="rId44"/>
         </w:object>
       </w:r>
     </w:p>
@@ -2346,8 +2875,8 @@
         <w:t>Add the required part to the template</w:t>
       </w:r>
     </w:p>
-    <w:bookmarkStart w:id="13" w:name="_MON_1601131339"/>
-    <w:bookmarkEnd w:id="13"/>
+    <w:bookmarkStart w:id="14" w:name="_MON_1601131339"/>
+    <w:bookmarkEnd w:id="14"/>
     <w:p>
       <w:pPr>
         <w:pStyle w:val="TutorialStep"/>
@@ -2362,10 +2891,10 @@
           <w:noProof/>
         </w:rPr>
         <w:object w:dxaOrig="9026" w:dyaOrig="4191" w14:anchorId="525DF7B4">
-          <v:shape id="_x0000_i1038" type="#_x0000_t75" style="width:451.45pt;height:209.2pt" o:ole="">
+          <v:shape id="_x0000_i1038" type="#_x0000_t75" style="width:450.95pt;height:208.4pt" o:ole="">
             <v:imagedata r:id="rId45" o:title=""/>
           </v:shape>
-          <o:OLEObject Type="Embed" ProgID="Word.OpenDocumentText.12" ShapeID="_x0000_i1038" DrawAspect="Content" ObjectID="_1627492361" r:id="rId46"/>
+          <o:OLEObject Type="Embed" ProgID="Word.OpenDocumentText.12" ShapeID="_x0000_i1038" DrawAspect="Content" ObjectID="_1635222731" r:id="rId46"/>
         </w:object>
       </w:r>
     </w:p>
@@ -2394,11 +2923,19 @@
         </w:numPr>
       </w:pPr>
       <w:r>
-        <w:t>Add a static DependencyProperty boilerplate as follows</w:t>
-      </w:r>
-    </w:p>
-    <w:bookmarkStart w:id="14" w:name="_MON_1601177842"/>
-    <w:bookmarkEnd w:id="14"/>
+        <w:t xml:space="preserve">Add a static </w:t>
+      </w:r>
+      <w:proofErr w:type="spellStart"/>
+      <w:r>
+        <w:t>DependencyProperty</w:t>
+      </w:r>
+      <w:proofErr w:type="spellEnd"/>
+      <w:r>
+        <w:t xml:space="preserve"> boilerplate as follows</w:t>
+      </w:r>
+    </w:p>
+    <w:bookmarkStart w:id="15" w:name="_MON_1601177842"/>
+    <w:bookmarkEnd w:id="15"/>
     <w:p>
       <w:pPr>
         <w:pStyle w:val="TutorialStep"/>
@@ -2413,10 +2950,10 @@
           <w:noProof/>
         </w:rPr>
         <w:object w:dxaOrig="9360" w:dyaOrig="12036" w14:anchorId="0082FB3D">
-          <v:shape id="_x0000_i1039" type="#_x0000_t75" style="width:468.15pt;height:601.95pt" o:ole="">
+          <v:shape id="_x0000_i1039" type="#_x0000_t75" style="width:469.9pt;height:602.55pt" o:ole="">
             <v:imagedata r:id="rId47" o:title=""/>
           </v:shape>
-          <o:OLEObject Type="Embed" ProgID="Word.OpenDocumentText.12" ShapeID="_x0000_i1039" DrawAspect="Content" ObjectID="_1627492362" r:id="rId48"/>
+          <o:OLEObject Type="Embed" ProgID="Word.OpenDocumentText.12" ShapeID="_x0000_i1039" DrawAspect="Content" ObjectID="_1635222732" r:id="rId48"/>
         </w:object>
       </w:r>
     </w:p>
@@ -2441,8 +2978,8 @@
         <w:t xml:space="preserve"> </w:t>
       </w:r>
     </w:p>
-    <w:bookmarkStart w:id="15" w:name="_MON_1601178485"/>
-    <w:bookmarkEnd w:id="15"/>
+    <w:bookmarkStart w:id="16" w:name="_MON_1601178485"/>
+    <w:bookmarkEnd w:id="16"/>
     <w:p>
       <w:pPr>
         <w:pStyle w:val="TutorialStep"/>
@@ -2457,10 +2994,10 @@
           <w:noProof/>
         </w:rPr>
         <w:object w:dxaOrig="9026" w:dyaOrig="3733" w14:anchorId="272DBDEB">
-          <v:shape id="_x0000_i1040" type="#_x0000_t75" style="width:451.45pt;height:187pt" o:ole="">
+          <v:shape id="_x0000_i1040" type="#_x0000_t75" style="width:450.95pt;height:185.7pt" o:ole="">
             <v:imagedata r:id="rId49" o:title=""/>
           </v:shape>
-          <o:OLEObject Type="Embed" ProgID="Word.OpenDocumentText.12" ShapeID="_x0000_i1040" DrawAspect="Content" ObjectID="_1627492363" r:id="rId50"/>
+          <o:OLEObject Type="Embed" ProgID="Word.OpenDocumentText.12" ShapeID="_x0000_i1040" DrawAspect="Content" ObjectID="_1635222733" r:id="rId50"/>
         </w:object>
       </w:r>
     </w:p>
@@ -2469,7 +3006,15 @@
         <w:pStyle w:val="TutorialStep"/>
       </w:pPr>
       <w:r>
-        <w:t xml:space="preserve">Set the ViewModel on the </w:t>
+        <w:t xml:space="preserve">Set the </w:t>
+      </w:r>
+      <w:proofErr w:type="spellStart"/>
+      <w:r>
+        <w:t>ViewModel</w:t>
+      </w:r>
+      <w:proofErr w:type="spellEnd"/>
+      <w:r>
+        <w:t xml:space="preserve"> on the </w:t>
       </w:r>
       <w:r>
         <w:t>View</w:t>
@@ -2478,8 +3023,8 @@
         <w:t xml:space="preserve"> and bind it to our DP</w:t>
       </w:r>
     </w:p>
-    <w:bookmarkStart w:id="16" w:name="_MON_1601178637"/>
-    <w:bookmarkEnd w:id="16"/>
+    <w:bookmarkStart w:id="17" w:name="_MON_1601178637"/>
+    <w:bookmarkEnd w:id="17"/>
     <w:p>
       <w:pPr>
         <w:pStyle w:val="TutorialStep"/>
@@ -2494,10 +3039,10 @@
           <w:noProof/>
         </w:rPr>
         <w:object w:dxaOrig="9360" w:dyaOrig="3114" w14:anchorId="3B44A7CF">
-          <v:shape id="_x0000_i1041" type="#_x0000_t75" style="width:468.15pt;height:155.6pt" o:ole="">
+          <v:shape id="_x0000_i1041" type="#_x0000_t75" style="width:469.9pt;height:155.35pt" o:ole="">
             <v:imagedata r:id="rId51" o:title=""/>
           </v:shape>
-          <o:OLEObject Type="Embed" ProgID="Word.OpenDocumentText.12" ShapeID="_x0000_i1041" DrawAspect="Content" ObjectID="_1627492364" r:id="rId52"/>
+          <o:OLEObject Type="Embed" ProgID="Word.OpenDocumentText.12" ShapeID="_x0000_i1041" DrawAspect="Content" ObjectID="_1635222734" r:id="rId52"/>
         </w:object>
       </w:r>
     </w:p>
@@ -2671,7 +3216,15 @@
         <w:pStyle w:val="Question"/>
       </w:pPr>
       <w:r>
-        <w:t>What is the base class fort the UI elements that don’t have behviour?</w:t>
+        <w:t xml:space="preserve">What is the base class fort the UI elements that don’t have </w:t>
+      </w:r>
+      <w:proofErr w:type="spellStart"/>
+      <w:r>
+        <w:t>behviour</w:t>
+      </w:r>
+      <w:proofErr w:type="spellEnd"/>
+      <w:r>
+        <w:t>?</w:t>
       </w:r>
     </w:p>
     <w:p>
@@ -2760,6 +3313,7 @@
         <w:docPartUnique/>
       </w:docPartObj>
     </w:sdtPr>
+    <w:sdtEndPr/>
     <w:sdtContent>
       <w:sdt>
         <w:sdtPr>
@@ -2769,9 +3323,8 @@
             <w:docPartUnique/>
           </w:docPartObj>
         </w:sdtPr>
+        <w:sdtEndPr/>
         <w:sdtContent>
-          <w:bookmarkStart w:id="17" w:name="_GoBack" w:displacedByCustomXml="prev"/>
-          <w:bookmarkEnd w:id="17" w:displacedByCustomXml="prev"/>
           <w:p>
             <w:pPr>
               <w:pStyle w:val="Footer"/>
@@ -6308,6 +6861,7 @@
     <w:lsdException w:name="HTML Sample" w:semiHidden="1" w:unhideWhenUsed="1"/>
     <w:lsdException w:name="HTML Typewriter" w:semiHidden="1" w:unhideWhenUsed="1"/>
     <w:lsdException w:name="HTML Variable" w:semiHidden="1" w:unhideWhenUsed="1"/>
+    <w:lsdException w:name="Normal Table" w:semiHidden="1" w:unhideWhenUsed="1"/>
     <w:lsdException w:name="annotation subject" w:semiHidden="1" w:unhideWhenUsed="1"/>
     <w:lsdException w:name="No List" w:semiHidden="1" w:unhideWhenUsed="1"/>
     <w:lsdException w:name="Outline List 1" w:semiHidden="1" w:unhideWhenUsed="1"/>
@@ -6354,8 +6908,10 @@
     <w:lsdException w:name="Table Subtle 2" w:semiHidden="1" w:unhideWhenUsed="1"/>
     <w:lsdException w:name="Table Web 1" w:semiHidden="1" w:unhideWhenUsed="1"/>
     <w:lsdException w:name="Table Web 2" w:semiHidden="1" w:unhideWhenUsed="1"/>
+    <w:lsdException w:name="Table Web 3" w:semiHidden="1" w:unhideWhenUsed="1"/>
     <w:lsdException w:name="Balloon Text" w:semiHidden="1" w:unhideWhenUsed="1"/>
     <w:lsdException w:name="Table Grid" w:uiPriority="59"/>
+    <w:lsdException w:name="Table Theme" w:semiHidden="1" w:unhideWhenUsed="1"/>
     <w:lsdException w:name="Placeholder Text" w:semiHidden="1"/>
     <w:lsdException w:name="No Spacing" w:uiPriority="1" w:qFormat="1"/>
     <w:lsdException w:name="Light Shading" w:uiPriority="60"/>
@@ -6580,7 +7136,7 @@
   <w:style w:type="paragraph" w:default="1" w:styleId="Normal">
     <w:name w:val="Normal"/>
     <w:qFormat/>
-    <w:rsid w:val="008F1C21"/>
+    <w:rsid w:val="009F750F"/>
     <w:pPr>
       <w:spacing w:after="240" w:line="300" w:lineRule="auto"/>
     </w:pPr>
@@ -6598,7 +7154,7 @@
     <w:link w:val="Heading1Char"/>
     <w:uiPriority w:val="9"/>
     <w:qFormat/>
-    <w:rsid w:val="008F1C21"/>
+    <w:rsid w:val="009F750F"/>
     <w:pPr>
       <w:keepNext/>
       <w:keepLines/>
@@ -6620,7 +7176,7 @@
     <w:uiPriority w:val="9"/>
     <w:unhideWhenUsed/>
     <w:qFormat/>
-    <w:rsid w:val="008F1C21"/>
+    <w:rsid w:val="009F750F"/>
     <w:pPr>
       <w:keepNext/>
       <w:keepLines/>
@@ -6641,7 +7197,7 @@
     <w:link w:val="Heading3Char"/>
     <w:uiPriority w:val="9"/>
     <w:unhideWhenUsed/>
-    <w:rsid w:val="008F1C21"/>
+    <w:rsid w:val="009F750F"/>
     <w:pPr>
       <w:keepNext/>
       <w:keepLines/>
@@ -6662,7 +7218,7 @@
     <w:link w:val="Heading4Char"/>
     <w:uiPriority w:val="9"/>
     <w:unhideWhenUsed/>
-    <w:rsid w:val="008F1C21"/>
+    <w:rsid w:val="009F750F"/>
     <w:pPr>
       <w:keepNext/>
       <w:keepLines/>
@@ -6685,7 +7241,7 @@
     <w:link w:val="Heading5Char"/>
     <w:uiPriority w:val="9"/>
     <w:unhideWhenUsed/>
-    <w:rsid w:val="008F1C21"/>
+    <w:rsid w:val="009F750F"/>
     <w:pPr>
       <w:keepNext/>
       <w:keepLines/>
@@ -6710,7 +7266,7 @@
     <w:semiHidden/>
     <w:unhideWhenUsed/>
     <w:qFormat/>
-    <w:rsid w:val="008F1C21"/>
+    <w:rsid w:val="009F750F"/>
     <w:pPr>
       <w:keepNext/>
       <w:keepLines/>
@@ -6735,7 +7291,7 @@
     <w:semiHidden/>
     <w:unhideWhenUsed/>
     <w:qFormat/>
-    <w:rsid w:val="008F1C21"/>
+    <w:rsid w:val="009F750F"/>
     <w:pPr>
       <w:keepNext/>
       <w:keepLines/>
@@ -6756,7 +7312,7 @@
     <w:semiHidden/>
     <w:unhideWhenUsed/>
     <w:qFormat/>
-    <w:rsid w:val="008F1C21"/>
+    <w:rsid w:val="009F750F"/>
     <w:pPr>
       <w:keepNext/>
       <w:keepLines/>
@@ -6779,7 +7335,7 @@
     <w:semiHidden/>
     <w:unhideWhenUsed/>
     <w:qFormat/>
-    <w:rsid w:val="008F1C21"/>
+    <w:rsid w:val="009F750F"/>
     <w:pPr>
       <w:keepNext/>
       <w:keepLines/>
@@ -6796,7 +7352,7 @@
     <w:uiPriority w:val="1"/>
     <w:semiHidden/>
     <w:unhideWhenUsed/>
-    <w:rsid w:val="008F1C21"/>
+    <w:rsid w:val="009F750F"/>
   </w:style>
   <w:style w:type="table" w:default="1" w:styleId="TableNormal">
     <w:name w:val="Normal Table"/>
@@ -6818,7 +7374,7 @@
     <w:uiPriority w:val="99"/>
     <w:semiHidden/>
     <w:unhideWhenUsed/>
-    <w:rsid w:val="008F1C21"/>
+    <w:rsid w:val="009F750F"/>
   </w:style>
   <w:style w:type="paragraph" w:styleId="Title">
     <w:name w:val="Title"/>
@@ -6858,7 +7414,7 @@
     <w:basedOn w:val="DefaultParagraphFont"/>
     <w:link w:val="Heading1"/>
     <w:uiPriority w:val="9"/>
-    <w:rsid w:val="008F1C21"/>
+    <w:rsid w:val="009F750F"/>
     <w:rPr>
       <w:rFonts w:asciiTheme="majorHAnsi" w:eastAsiaTheme="majorEastAsia" w:hAnsiTheme="majorHAnsi" w:cstheme="majorBidi"/>
       <w:color w:val="31378B" w:themeColor="text2"/>
@@ -6872,7 +7428,7 @@
     <w:basedOn w:val="DefaultParagraphFont"/>
     <w:link w:val="Heading2"/>
     <w:uiPriority w:val="9"/>
-    <w:rsid w:val="008F1C21"/>
+    <w:rsid w:val="009F750F"/>
     <w:rPr>
       <w:rFonts w:asciiTheme="majorHAnsi" w:eastAsiaTheme="majorEastAsia" w:hAnsiTheme="majorHAnsi" w:cstheme="majorBidi"/>
       <w:color w:val="31378B" w:themeColor="text2"/>
@@ -6886,7 +7442,7 @@
     <w:basedOn w:val="DefaultParagraphFont"/>
     <w:link w:val="Heading3"/>
     <w:uiPriority w:val="9"/>
-    <w:rsid w:val="008F1C21"/>
+    <w:rsid w:val="009F750F"/>
     <w:rPr>
       <w:rFonts w:asciiTheme="majorHAnsi" w:eastAsiaTheme="majorEastAsia" w:hAnsiTheme="majorHAnsi" w:cstheme="majorBidi"/>
       <w:color w:val="31378B" w:themeColor="text2"/>
@@ -6900,7 +7456,7 @@
     <w:basedOn w:val="DefaultParagraphFont"/>
     <w:link w:val="Heading4"/>
     <w:uiPriority w:val="9"/>
-    <w:rsid w:val="008F1C21"/>
+    <w:rsid w:val="009F750F"/>
     <w:rPr>
       <w:rFonts w:asciiTheme="majorHAnsi" w:eastAsiaTheme="majorEastAsia" w:hAnsiTheme="majorHAnsi" w:cstheme="majorBidi"/>
       <w:b/>
@@ -6917,7 +7473,7 @@
     <w:basedOn w:val="DefaultParagraphFont"/>
     <w:link w:val="Heading5"/>
     <w:uiPriority w:val="9"/>
-    <w:rsid w:val="008F1C21"/>
+    <w:rsid w:val="009F750F"/>
     <w:rPr>
       <w:rFonts w:asciiTheme="majorHAnsi" w:eastAsiaTheme="majorEastAsia" w:hAnsiTheme="majorHAnsi" w:cstheme="majorBidi"/>
       <w:b/>
@@ -6934,7 +7490,7 @@
     <w:link w:val="Heading6"/>
     <w:uiPriority w:val="9"/>
     <w:semiHidden/>
-    <w:rsid w:val="008F1C21"/>
+    <w:rsid w:val="009F750F"/>
     <w:rPr>
       <w:rFonts w:asciiTheme="majorHAnsi" w:eastAsiaTheme="majorEastAsia" w:hAnsiTheme="majorHAnsi" w:cstheme="majorBidi"/>
       <w:i/>
@@ -6951,7 +7507,7 @@
     <w:link w:val="Heading7"/>
     <w:uiPriority w:val="9"/>
     <w:semiHidden/>
-    <w:rsid w:val="008F1C21"/>
+    <w:rsid w:val="009F750F"/>
     <w:rPr>
       <w:rFonts w:asciiTheme="majorHAnsi" w:eastAsiaTheme="majorEastAsia" w:hAnsiTheme="majorHAnsi" w:cstheme="majorBidi"/>
       <w:color w:val="005878" w:themeColor="accent1" w:themeShade="80"/>
@@ -6965,7 +7521,7 @@
     <w:link w:val="Heading8"/>
     <w:uiPriority w:val="9"/>
     <w:semiHidden/>
-    <w:rsid w:val="008F1C21"/>
+    <w:rsid w:val="009F750F"/>
     <w:rPr>
       <w:rFonts w:asciiTheme="majorHAnsi" w:eastAsiaTheme="majorEastAsia" w:hAnsiTheme="majorHAnsi" w:cstheme="majorBidi"/>
       <w:color w:val="244061" w:themeColor="accent2" w:themeShade="80"/>
@@ -6980,7 +7536,7 @@
     <w:link w:val="Heading9"/>
     <w:uiPriority w:val="9"/>
     <w:semiHidden/>
-    <w:rsid w:val="008F1C21"/>
+    <w:rsid w:val="009F750F"/>
     <w:rPr>
       <w:rFonts w:asciiTheme="majorHAnsi" w:eastAsiaTheme="majorEastAsia" w:hAnsiTheme="majorHAnsi" w:cstheme="majorBidi"/>
       <w:color w:val="005878" w:themeColor="accent6" w:themeShade="80"/>
@@ -6992,7 +7548,7 @@
     <w:name w:val="Hyperlink"/>
     <w:basedOn w:val="DefaultParagraphFont"/>
     <w:uiPriority w:val="99"/>
-    <w:rsid w:val="008F1C21"/>
+    <w:rsid w:val="009F750F"/>
     <w:rPr>
       <w:rFonts w:cs="Times New Roman"/>
       <w:color w:val="0000FF"/>
@@ -7003,7 +7559,7 @@
     <w:name w:val="FollowedHyperlink"/>
     <w:basedOn w:val="DefaultParagraphFont"/>
     <w:uiPriority w:val="99"/>
-    <w:rsid w:val="008F1C21"/>
+    <w:rsid w:val="009F750F"/>
     <w:rPr>
       <w:rFonts w:cs="Times New Roman"/>
       <w:color w:val="606420"/>
@@ -7014,7 +7570,7 @@
     <w:name w:val="page number"/>
     <w:basedOn w:val="DefaultParagraphFont"/>
     <w:uiPriority w:val="99"/>
-    <w:rsid w:val="008F1C21"/>
+    <w:rsid w:val="009F750F"/>
     <w:rPr>
       <w:rFonts w:cs="Times New Roman"/>
     </w:rPr>
@@ -7025,7 +7581,7 @@
     <w:uiPriority w:val="99"/>
     <w:semiHidden/>
     <w:unhideWhenUsed/>
-    <w:rsid w:val="008F1C21"/>
+    <w:rsid w:val="009F750F"/>
     <w:rPr>
       <w:color w:val="808080"/>
       <w:shd w:val="clear" w:color="auto" w:fill="E6E6E6"/>
@@ -7037,7 +7593,7 @@
     <w:next w:val="Normal"/>
     <w:autoRedefine/>
     <w:qFormat/>
-    <w:rsid w:val="008F1C21"/>
+    <w:rsid w:val="009F750F"/>
     <w:pPr>
       <w:pBdr>
         <w:top w:val="none" w:sz="0" w:space="0" w:color="auto"/>
@@ -7053,7 +7609,7 @@
     <w:basedOn w:val="Normal"/>
     <w:link w:val="CommandChar"/>
     <w:qFormat/>
-    <w:rsid w:val="008F1C21"/>
+    <w:rsid w:val="009F750F"/>
     <w:pPr>
       <w:spacing w:line="240" w:lineRule="auto"/>
       <w:ind w:left="284"/>
@@ -7067,7 +7623,7 @@
     <w:name w:val="Code Heading"/>
     <w:basedOn w:val="Normal"/>
     <w:uiPriority w:val="99"/>
-    <w:rsid w:val="008F1C21"/>
+    <w:rsid w:val="009F750F"/>
     <w:pPr>
       <w:autoSpaceDE w:val="0"/>
       <w:autoSpaceDN w:val="0"/>
@@ -7086,7 +7642,7 @@
     <w:basedOn w:val="BodyText"/>
     <w:link w:val="PathChar"/>
     <w:qFormat/>
-    <w:rsid w:val="008F1C21"/>
+    <w:rsid w:val="009F750F"/>
     <w:pPr>
       <w:jc w:val="both"/>
     </w:pPr>
@@ -7101,7 +7657,7 @@
     <w:basedOn w:val="DefaultParagraphFont"/>
     <w:uiPriority w:val="99"/>
     <w:semiHidden/>
-    <w:rsid w:val="008F1C21"/>
+    <w:rsid w:val="009F750F"/>
     <w:rPr>
       <w:color w:val="808080"/>
     </w:rPr>
@@ -7113,7 +7669,7 @@
     <w:uiPriority w:val="99"/>
     <w:semiHidden/>
     <w:unhideWhenUsed/>
-    <w:rsid w:val="008F1C21"/>
+    <w:rsid w:val="009F750F"/>
     <w:pPr>
       <w:tabs>
         <w:tab w:val="left" w:pos="916"/>
@@ -7147,7 +7703,7 @@
     <w:link w:val="HTMLPreformatted"/>
     <w:uiPriority w:val="99"/>
     <w:semiHidden/>
-    <w:rsid w:val="008F1C21"/>
+    <w:rsid w:val="009F750F"/>
     <w:rPr>
       <w:rFonts w:ascii="Courier New" w:eastAsiaTheme="minorEastAsia" w:hAnsi="Courier New" w:cs="Courier New"/>
       <w:color w:val="000000" w:themeColor="text1"/>
@@ -7161,7 +7717,7 @@
     <w:basedOn w:val="SourceCode"/>
     <w:link w:val="SourceCodeStrongChar"/>
     <w:qFormat/>
-    <w:rsid w:val="008F1C21"/>
+    <w:rsid w:val="009F750F"/>
     <w:rPr>
       <w:b/>
     </w:rPr>
@@ -7169,7 +7725,7 @@
   <w:style w:type="numbering" w:customStyle="1" w:styleId="KennysListStyles">
     <w:name w:val="KennysListStyles"/>
     <w:uiPriority w:val="99"/>
-    <w:rsid w:val="008F1C21"/>
+    <w:rsid w:val="009F750F"/>
     <w:pPr>
       <w:numPr>
         <w:numId w:val="8"/>
@@ -7181,7 +7737,7 @@
     <w:basedOn w:val="Normal"/>
     <w:next w:val="Answer"/>
     <w:qFormat/>
-    <w:rsid w:val="008F1C21"/>
+    <w:rsid w:val="009F750F"/>
     <w:rPr>
       <w:b/>
     </w:rPr>
@@ -7190,7 +7746,7 @@
     <w:name w:val="Answer"/>
     <w:basedOn w:val="Normal"/>
     <w:qFormat/>
-    <w:rsid w:val="008F1C21"/>
+    <w:rsid w:val="009F750F"/>
     <w:pPr>
       <w:spacing w:line="240" w:lineRule="auto"/>
       <w:ind w:left="720"/>
@@ -7203,7 +7759,7 @@
     <w:name w:val="Chapter Heading"/>
     <w:basedOn w:val="Heading1"/>
     <w:qFormat/>
-    <w:rsid w:val="008F1C21"/>
+    <w:rsid w:val="009F750F"/>
     <w:pPr>
       <w:numPr>
         <w:numId w:val="35"/>
@@ -7219,7 +7775,7 @@
     <w:name w:val="Table Grid"/>
     <w:basedOn w:val="TableNormal"/>
     <w:uiPriority w:val="59"/>
-    <w:rsid w:val="008F1C21"/>
+    <w:rsid w:val="009F750F"/>
     <w:tblPr>
       <w:tblBorders>
         <w:top w:val="single" w:sz="4" w:space="0" w:color="auto"/>
@@ -7234,7 +7790,7 @@
   <w:style w:type="numbering" w:customStyle="1" w:styleId="Headings">
     <w:name w:val="Headings"/>
     <w:uiPriority w:val="99"/>
-    <w:rsid w:val="008F1C21"/>
+    <w:rsid w:val="009F750F"/>
     <w:pPr>
       <w:numPr>
         <w:numId w:val="14"/>
@@ -7245,7 +7801,7 @@
     <w:name w:val="Question Section"/>
     <w:basedOn w:val="Heading2"/>
     <w:qFormat/>
-    <w:rsid w:val="008F1C21"/>
+    <w:rsid w:val="009F750F"/>
     <w:rPr>
       <w:b/>
       <w:color w:val="403152" w:themeColor="accent4" w:themeShade="80"/>
@@ -7255,7 +7811,7 @@
     <w:name w:val="Table Caption"/>
     <w:basedOn w:val="Normal"/>
     <w:qFormat/>
-    <w:rsid w:val="008F1C21"/>
+    <w:rsid w:val="009F750F"/>
     <w:rPr>
       <w:smallCaps/>
     </w:rPr>
@@ -7263,7 +7819,7 @@
   <w:style w:type="paragraph" w:customStyle="1" w:styleId="SourceCodeCaption">
     <w:name w:val="Source Code Caption"/>
     <w:basedOn w:val="Normal"/>
-    <w:rsid w:val="008F1C21"/>
+    <w:rsid w:val="009F750F"/>
     <w:pPr>
       <w:spacing w:after="0" w:line="240" w:lineRule="auto"/>
     </w:pPr>
@@ -7276,7 +7832,7 @@
     <w:name w:val="Code Listing"/>
     <w:basedOn w:val="Normal"/>
     <w:qFormat/>
-    <w:rsid w:val="008F1C21"/>
+    <w:rsid w:val="009F750F"/>
     <w:pPr>
       <w:keepNext/>
       <w:shd w:val="clear" w:color="auto" w:fill="FFFFFF" w:themeFill="background1"/>
@@ -7298,7 +7854,7 @@
     <w:link w:val="QuoteChar"/>
     <w:uiPriority w:val="29"/>
     <w:qFormat/>
-    <w:rsid w:val="008F1C21"/>
+    <w:rsid w:val="009F750F"/>
     <w:pPr>
       <w:spacing w:before="120"/>
       <w:ind w:left="720" w:right="720"/>
@@ -7314,7 +7870,7 @@
     <w:basedOn w:val="DefaultParagraphFont"/>
     <w:link w:val="Quote"/>
     <w:uiPriority w:val="29"/>
-    <w:rsid w:val="008F1C21"/>
+    <w:rsid w:val="009F750F"/>
     <w:rPr>
       <w:rFonts w:eastAsiaTheme="minorEastAsia"/>
       <w:i/>
@@ -7331,7 +7887,7 @@
     <w:uiPriority w:val="35"/>
     <w:unhideWhenUsed/>
     <w:qFormat/>
-    <w:rsid w:val="008F1C21"/>
+    <w:rsid w:val="009F750F"/>
     <w:pPr>
       <w:ind w:left="240"/>
     </w:pPr>
@@ -7348,7 +7904,7 @@
     <w:basedOn w:val="Normal"/>
     <w:next w:val="ListBullet"/>
     <w:qFormat/>
-    <w:rsid w:val="008F1C21"/>
+    <w:rsid w:val="009F750F"/>
     <w:rPr>
       <w:b/>
       <w:smallCaps/>
@@ -7358,7 +7914,7 @@
     <w:name w:val="Numbered List"/>
     <w:basedOn w:val="Normal"/>
     <w:qFormat/>
-    <w:rsid w:val="008F1C21"/>
+    <w:rsid w:val="009F750F"/>
     <w:pPr>
       <w:numPr>
         <w:numId w:val="19"/>
@@ -7375,7 +7931,7 @@
     <w:basedOn w:val="Normal"/>
     <w:next w:val="ListNumber"/>
     <w:qFormat/>
-    <w:rsid w:val="008F1C21"/>
+    <w:rsid w:val="009F750F"/>
     <w:pPr>
       <w:ind w:left="357" w:hanging="357"/>
       <w:contextualSpacing/>
@@ -7390,7 +7946,7 @@
     <w:basedOn w:val="Normal"/>
     <w:uiPriority w:val="99"/>
     <w:unhideWhenUsed/>
-    <w:rsid w:val="008F1C21"/>
+    <w:rsid w:val="009F750F"/>
     <w:pPr>
       <w:numPr>
         <w:numId w:val="20"/>
@@ -7401,14 +7957,14 @@
   <w:style w:type="paragraph" w:customStyle="1" w:styleId="NumberedBullet">
     <w:name w:val="Numbered Bullet"/>
     <w:basedOn w:val="NumberedList"/>
-    <w:rsid w:val="008F1C21"/>
+    <w:rsid w:val="009F750F"/>
   </w:style>
   <w:style w:type="paragraph" w:styleId="ListNumber">
     <w:name w:val="List Number"/>
     <w:basedOn w:val="Normal"/>
     <w:uiPriority w:val="99"/>
     <w:unhideWhenUsed/>
-    <w:rsid w:val="008F1C21"/>
+    <w:rsid w:val="009F750F"/>
     <w:pPr>
       <w:numPr>
         <w:numId w:val="25"/>
@@ -7420,7 +7976,7 @@
     <w:name w:val="RowAndColumnStyle"/>
     <w:basedOn w:val="TableNormal"/>
     <w:uiPriority w:val="99"/>
-    <w:rsid w:val="008F1C21"/>
+    <w:rsid w:val="009F750F"/>
     <w:pPr>
       <w:spacing w:after="0" w:line="240" w:lineRule="auto"/>
     </w:pPr>
@@ -7498,7 +8054,7 @@
     <w:name w:val="ColumnHeaderTableStyle"/>
     <w:basedOn w:val="TableNormal"/>
     <w:uiPriority w:val="99"/>
-    <w:rsid w:val="008F1C21"/>
+    <w:rsid w:val="009F750F"/>
     <w:pPr>
       <w:spacing w:before="120" w:after="120" w:line="240" w:lineRule="auto"/>
     </w:pPr>
@@ -7569,7 +8125,7 @@
     <w:name w:val="ColumnHeaderOnly"/>
     <w:basedOn w:val="TableNormal"/>
     <w:uiPriority w:val="99"/>
-    <w:rsid w:val="008F1C21"/>
+    <w:rsid w:val="009F750F"/>
     <w:rPr>
       <w:rFonts w:eastAsiaTheme="minorEastAsia"/>
       <w:lang w:eastAsia="en-GB"/>
@@ -7580,7 +8136,7 @@
     <w:name w:val="Command Output"/>
     <w:basedOn w:val="Normal"/>
     <w:qFormat/>
-    <w:rsid w:val="008F1C21"/>
+    <w:rsid w:val="009F750F"/>
     <w:pPr>
       <w:spacing w:after="0" w:line="240" w:lineRule="auto"/>
       <w:ind w:left="284"/>
@@ -7596,7 +8152,7 @@
     <w:basedOn w:val="DefaultParagraphFont"/>
     <w:uiPriority w:val="20"/>
     <w:qFormat/>
-    <w:rsid w:val="008F1C21"/>
+    <w:rsid w:val="009F750F"/>
     <w:rPr>
       <w:i/>
       <w:iCs/>
@@ -7607,7 +8163,7 @@
     <w:basedOn w:val="DefaultParagraphFont"/>
     <w:uiPriority w:val="21"/>
     <w:qFormat/>
-    <w:rsid w:val="008F1C21"/>
+    <w:rsid w:val="009F750F"/>
     <w:rPr>
       <w:b w:val="0"/>
       <w:bCs w:val="0"/>
@@ -7621,7 +8177,7 @@
     <w:basedOn w:val="Normal"/>
     <w:next w:val="Normal"/>
     <w:qFormat/>
-    <w:rsid w:val="008F1C21"/>
+    <w:rsid w:val="009F750F"/>
     <w:pPr>
       <w:spacing w:before="240"/>
     </w:pPr>
@@ -7636,7 +8192,7 @@
     <w:next w:val="Normal"/>
     <w:autoRedefine/>
     <w:qFormat/>
-    <w:rsid w:val="008F1C21"/>
+    <w:rsid w:val="009F750F"/>
     <w:pPr>
       <w:pBdr>
         <w:top w:val="single" w:sz="24" w:space="5" w:color="auto"/>
@@ -7663,7 +8219,7 @@
     <w:link w:val="HeaderChar"/>
     <w:uiPriority w:val="99"/>
     <w:unhideWhenUsed/>
-    <w:rsid w:val="008F1C21"/>
+    <w:rsid w:val="009F750F"/>
     <w:pPr>
       <w:tabs>
         <w:tab w:val="center" w:pos="4513"/>
@@ -7671,17 +8227,21 @@
       </w:tabs>
       <w:spacing w:after="0" w:line="240" w:lineRule="auto"/>
     </w:pPr>
+    <w:rPr>
+      <w:color w:val="31378B" w:themeColor="text2"/>
+      <w:sz w:val="32"/>
+    </w:rPr>
   </w:style>
   <w:style w:type="character" w:customStyle="1" w:styleId="HeaderChar">
     <w:name w:val="Header Char"/>
     <w:basedOn w:val="DefaultParagraphFont"/>
     <w:link w:val="Header"/>
     <w:uiPriority w:val="99"/>
-    <w:rsid w:val="008F1C21"/>
+    <w:rsid w:val="009F750F"/>
     <w:rPr>
       <w:rFonts w:eastAsiaTheme="minorEastAsia"/>
-      <w:color w:val="000000" w:themeColor="text1"/>
-      <w:sz w:val="24"/>
+      <w:color w:val="31378B" w:themeColor="text2"/>
+      <w:sz w:val="32"/>
       <w:lang w:eastAsia="en-GB"/>
     </w:rPr>
   </w:style>
@@ -7691,7 +8251,7 @@
     <w:link w:val="FooterChar"/>
     <w:uiPriority w:val="99"/>
     <w:unhideWhenUsed/>
-    <w:rsid w:val="008F1C21"/>
+    <w:rsid w:val="009F750F"/>
     <w:pPr>
       <w:tabs>
         <w:tab w:val="center" w:pos="4513"/>
@@ -7705,7 +8265,7 @@
     <w:basedOn w:val="DefaultParagraphFont"/>
     <w:link w:val="Footer"/>
     <w:uiPriority w:val="99"/>
-    <w:rsid w:val="008F1C21"/>
+    <w:rsid w:val="009F750F"/>
     <w:rPr>
       <w:rFonts w:eastAsiaTheme="minorEastAsia"/>
       <w:color w:val="000000" w:themeColor="text1"/>
@@ -7717,7 +8277,7 @@
     <w:name w:val="Question Sub Section"/>
     <w:basedOn w:val="Heading3"/>
     <w:qFormat/>
-    <w:rsid w:val="008F1C21"/>
+    <w:rsid w:val="009F750F"/>
     <w:rPr>
       <w:smallCaps/>
     </w:rPr>
@@ -7726,7 +8286,7 @@
     <w:name w:val="Table Cell Normal"/>
     <w:basedOn w:val="Normal"/>
     <w:qFormat/>
-    <w:rsid w:val="008F1C21"/>
+    <w:rsid w:val="009F750F"/>
     <w:pPr>
       <w:spacing w:before="120" w:after="120" w:line="240" w:lineRule="auto"/>
     </w:pPr>
@@ -7737,7 +8297,7 @@
     <w:next w:val="BodyText"/>
     <w:link w:val="strongChar"/>
     <w:qFormat/>
-    <w:rsid w:val="008F1C21"/>
+    <w:rsid w:val="009F750F"/>
     <w:rPr>
       <w:b/>
       <w:lang w:eastAsia="fi-FI"/>
@@ -7749,7 +8309,7 @@
     <w:next w:val="BodyText"/>
     <w:link w:val="emphasisChar"/>
     <w:qFormat/>
-    <w:rsid w:val="008F1C21"/>
+    <w:rsid w:val="009F750F"/>
     <w:rPr>
       <w:i/>
       <w:lang w:eastAsia="fi-FI"/>
@@ -7761,7 +8321,7 @@
     <w:link w:val="BodyTextChar"/>
     <w:semiHidden/>
     <w:unhideWhenUsed/>
-    <w:rsid w:val="008F1C21"/>
+    <w:rsid w:val="009F750F"/>
     <w:pPr>
       <w:spacing w:after="120"/>
     </w:pPr>
@@ -7771,7 +8331,7 @@
     <w:basedOn w:val="DefaultParagraphFont"/>
     <w:link w:val="BodyText"/>
     <w:semiHidden/>
-    <w:rsid w:val="008F1C21"/>
+    <w:rsid w:val="009F750F"/>
     <w:rPr>
       <w:rFonts w:eastAsiaTheme="minorEastAsia"/>
       <w:color w:val="000000" w:themeColor="text1"/>
@@ -7783,7 +8343,7 @@
     <w:name w:val="strong Char"/>
     <w:basedOn w:val="DefaultParagraphFont"/>
     <w:link w:val="Strong1"/>
-    <w:rsid w:val="008F1C21"/>
+    <w:rsid w:val="009F750F"/>
     <w:rPr>
       <w:rFonts w:eastAsiaTheme="minorEastAsia"/>
       <w:b/>
@@ -7796,7 +8356,7 @@
     <w:name w:val="Path Char"/>
     <w:basedOn w:val="BodyTextChar"/>
     <w:link w:val="Path"/>
-    <w:rsid w:val="008F1C21"/>
+    <w:rsid w:val="009F750F"/>
     <w:rPr>
       <w:rFonts w:ascii="Courier New" w:eastAsiaTheme="minorEastAsia" w:hAnsi="Courier New"/>
       <w:noProof/>
@@ -7809,7 +8369,7 @@
     <w:name w:val="emphasis Char"/>
     <w:basedOn w:val="DefaultParagraphFont"/>
     <w:link w:val="Emphasis1"/>
-    <w:rsid w:val="008F1C21"/>
+    <w:rsid w:val="009F750F"/>
     <w:rPr>
       <w:rFonts w:eastAsiaTheme="minorEastAsia"/>
       <w:i/>
@@ -7824,7 +8384,7 @@
     <w:uiPriority w:val="99"/>
     <w:semiHidden/>
     <w:unhideWhenUsed/>
-    <w:rsid w:val="008F1C21"/>
+    <w:rsid w:val="009F750F"/>
     <w:rPr>
       <w:i/>
       <w:iCs/>
@@ -7834,7 +8394,7 @@
     <w:name w:val="Command Char"/>
     <w:basedOn w:val="DefaultParagraphFont"/>
     <w:link w:val="Command"/>
-    <w:rsid w:val="008F1C21"/>
+    <w:rsid w:val="009F750F"/>
     <w:rPr>
       <w:rFonts w:ascii="Courier New" w:eastAsiaTheme="minorEastAsia" w:hAnsi="Courier New"/>
       <w:color w:val="000000" w:themeColor="text1"/>
@@ -7847,7 +8407,7 @@
     <w:basedOn w:val="Normal"/>
     <w:link w:val="SourceCodeChar"/>
     <w:qFormat/>
-    <w:rsid w:val="008F1C21"/>
+    <w:rsid w:val="009F750F"/>
     <w:pPr>
       <w:spacing w:before="240" w:after="360" w:line="240" w:lineRule="auto"/>
       <w:ind w:left="238"/>
@@ -7865,7 +8425,7 @@
     <w:name w:val="Source Code Char"/>
     <w:basedOn w:val="DefaultParagraphFont"/>
     <w:link w:val="SourceCode"/>
-    <w:rsid w:val="008F1C21"/>
+    <w:rsid w:val="009F750F"/>
     <w:rPr>
       <w:rFonts w:ascii="Courier New" w:eastAsiaTheme="minorEastAsia" w:hAnsi="Courier New" w:cs="Consolas"/>
       <w:noProof/>
@@ -7879,7 +8439,7 @@
     <w:name w:val="Source Code Strong Char"/>
     <w:basedOn w:val="SourceCodeChar"/>
     <w:link w:val="SourceCodeStrong"/>
-    <w:rsid w:val="008F1C21"/>
+    <w:rsid w:val="009F750F"/>
     <w:rPr>
       <w:rFonts w:ascii="Courier New" w:eastAsiaTheme="minorEastAsia" w:hAnsi="Courier New" w:cs="Consolas"/>
       <w:b/>
@@ -7894,7 +8454,7 @@
     <w:name w:val="NumberedDescription"/>
     <w:basedOn w:val="TableNormal"/>
     <w:uiPriority w:val="99"/>
-    <w:rsid w:val="008F1C21"/>
+    <w:rsid w:val="009F750F"/>
     <w:pPr>
       <w:spacing w:after="0" w:line="240" w:lineRule="auto"/>
     </w:pPr>
@@ -7920,7 +8480,7 @@
     <w:name w:val="Document Title"/>
     <w:basedOn w:val="ChapterHeading"/>
     <w:qFormat/>
-    <w:rsid w:val="008F1C21"/>
+    <w:rsid w:val="009F750F"/>
     <w:pPr>
       <w:numPr>
         <w:numId w:val="0"/>
@@ -7937,7 +8497,7 @@
     <w:name w:val="Sub Title"/>
     <w:basedOn w:val="Heading1"/>
     <w:qFormat/>
-    <w:rsid w:val="008F1C21"/>
+    <w:rsid w:val="009F750F"/>
     <w:pPr>
       <w:spacing w:before="0"/>
       <w:jc w:val="right"/>
@@ -7953,7 +8513,7 @@
     <w:name w:val="Contains Section"/>
     <w:basedOn w:val="ListBullet"/>
     <w:qFormat/>
-    <w:rsid w:val="008F1C21"/>
+    <w:rsid w:val="009F750F"/>
     <w:pPr>
       <w:spacing w:after="0"/>
       <w:ind w:left="924" w:hanging="357"/>
@@ -7963,7 +8523,7 @@
     <w:name w:val="`"/>
     <w:basedOn w:val="Normal"/>
     <w:qFormat/>
-    <w:rsid w:val="008F1C21"/>
+    <w:rsid w:val="009F750F"/>
     <w:pPr>
       <w:pBdr>
         <w:bottom w:val="single" w:sz="4" w:space="1" w:color="auto"/>
@@ -7974,7 +8534,7 @@
     <w:name w:val="Contains Header"/>
     <w:basedOn w:val="ListBulletHeader"/>
     <w:qFormat/>
-    <w:rsid w:val="008F1C21"/>
+    <w:rsid w:val="009F750F"/>
     <w:pPr>
       <w:pBdr>
         <w:top w:val="single" w:sz="4" w:space="12" w:color="auto"/>
@@ -7986,7 +8546,7 @@
     <w:name w:val="Contains End"/>
     <w:basedOn w:val="Normal"/>
     <w:qFormat/>
-    <w:rsid w:val="008F1C21"/>
+    <w:rsid w:val="009F750F"/>
     <w:pPr>
       <w:pBdr>
         <w:bottom w:val="single" w:sz="4" w:space="1" w:color="auto"/>
@@ -7998,7 +8558,7 @@
     <w:name w:val="Quote CallOut"/>
     <w:basedOn w:val="Normal"/>
     <w:qFormat/>
-    <w:rsid w:val="008F1C21"/>
+    <w:rsid w:val="009F750F"/>
     <w:pPr>
       <w:pBdr>
         <w:left w:val="single" w:sz="24" w:space="12" w:color="00B0F0" w:themeColor="accent1"/>
@@ -8015,7 +8575,7 @@
     <w:basedOn w:val="QuoteCallOut"/>
     <w:next w:val="QuoteCallOut"/>
     <w:qFormat/>
-    <w:rsid w:val="008F1C21"/>
+    <w:rsid w:val="009F750F"/>
     <w:rPr>
       <w:b/>
       <w:smallCaps/>
@@ -8025,7 +8585,7 @@
     <w:name w:val="SimpleDefinition"/>
     <w:basedOn w:val="TableNormal"/>
     <w:uiPriority w:val="99"/>
-    <w:rsid w:val="008F1C21"/>
+    <w:rsid w:val="009F750F"/>
     <w:pPr>
       <w:spacing w:after="0" w:line="240" w:lineRule="auto"/>
     </w:pPr>
@@ -8094,7 +8654,7 @@
     <w:name w:val="Figure Style"/>
     <w:basedOn w:val="Normal"/>
     <w:qFormat/>
-    <w:rsid w:val="008F1C21"/>
+    <w:rsid w:val="009F750F"/>
     <w:pPr>
       <w:shd w:val="clear" w:color="auto" w:fill="FFFFFF" w:themeFill="background1"/>
       <w:spacing w:before="240"/>
@@ -8107,7 +8667,7 @@
     <w:basedOn w:val="Caption"/>
     <w:next w:val="Normal"/>
     <w:qFormat/>
-    <w:rsid w:val="008F1C21"/>
+    <w:rsid w:val="009F750F"/>
     <w:rPr>
       <w:i w:val="0"/>
       <w:color w:val="auto"/>
@@ -8117,7 +8677,7 @@
     <w:name w:val="Table Header"/>
     <w:basedOn w:val="ListBulletHeader"/>
     <w:qFormat/>
-    <w:rsid w:val="008F1C21"/>
+    <w:rsid w:val="009F750F"/>
     <w:pPr>
       <w:spacing w:after="120"/>
     </w:pPr>
@@ -8213,7 +8773,7 @@
     <w:name w:val="TutorialStep"/>
     <w:basedOn w:val="Normal"/>
     <w:qFormat/>
-    <w:rsid w:val="008F1C21"/>
+    <w:rsid w:val="009F750F"/>
     <w:pPr>
       <w:numPr>
         <w:numId w:val="39"/>
@@ -8229,7 +8789,7 @@
     <w:name w:val="Question Ankied"/>
     <w:basedOn w:val="Question"/>
     <w:qFormat/>
-    <w:rsid w:val="008F1C21"/>
+    <w:rsid w:val="009F750F"/>
     <w:rPr>
       <w:color w:val="7F7F7F" w:themeColor="text1" w:themeTint="80"/>
     </w:rPr>
@@ -8278,7 +8838,7 @@
     <w:basedOn w:val="Normal"/>
     <w:next w:val="Heading1"/>
     <w:qFormat/>
-    <w:rsid w:val="008F1C21"/>
+    <w:rsid w:val="009F750F"/>
     <w:rPr>
       <w:rFonts w:asciiTheme="majorHAnsi" w:hAnsiTheme="majorHAnsi"/>
       <w:color w:val="31378B" w:themeColor="text2"/>
@@ -8290,7 +8850,7 @@
     <w:name w:val="Appendice"/>
     <w:basedOn w:val="Heading2"/>
     <w:qFormat/>
-    <w:rsid w:val="008F1C21"/>
+    <w:rsid w:val="009F750F"/>
     <w:rPr>
       <w:sz w:val="28"/>
       <w:lang w:eastAsia="fi-FI"/>
@@ -8300,7 +8860,7 @@
     <w:name w:val="Question Esoteric"/>
     <w:basedOn w:val="Normal"/>
     <w:qFormat/>
-    <w:rsid w:val="008F1C21"/>
+    <w:rsid w:val="009F750F"/>
     <w:rPr>
       <w:color w:val="4BACC6" w:themeColor="accent5"/>
     </w:rPr>
@@ -8309,24 +8869,24 @@
     <w:name w:val="ToDo Section"/>
     <w:basedOn w:val="Heading1"/>
     <w:qFormat/>
-    <w:rsid w:val="008F1C21"/>
+    <w:rsid w:val="009F750F"/>
   </w:style>
   <w:style w:type="paragraph" w:customStyle="1" w:styleId="ToDoQuestionHeader">
     <w:name w:val="ToDo Question Header"/>
     <w:basedOn w:val="Question"/>
     <w:qFormat/>
-    <w:rsid w:val="008F1C21"/>
+    <w:rsid w:val="009F750F"/>
   </w:style>
   <w:style w:type="paragraph" w:customStyle="1" w:styleId="ToDoDetails">
     <w:name w:val="ToDoDetails"/>
     <w:basedOn w:val="Normal"/>
     <w:qFormat/>
-    <w:rsid w:val="008F1C21"/>
+    <w:rsid w:val="009F750F"/>
   </w:style>
   <w:style w:type="paragraph" w:customStyle="1" w:styleId="CodeExampleCode">
     <w:name w:val="Code Example Code"/>
     <w:basedOn w:val="Normal"/>
-    <w:rsid w:val="008F1C21"/>
+    <w:rsid w:val="009F750F"/>
     <w:rPr>
       <w:rFonts w:ascii="Times New Roman" w:eastAsia="Times New Roman" w:hAnsi="Times New Roman" w:cs="Times New Roman"/>
       <w:b/>
@@ -8339,7 +8899,7 @@
     <w:name w:val="Code Example Diagram"/>
     <w:basedOn w:val="Normal"/>
     <w:qFormat/>
-    <w:rsid w:val="008F1C21"/>
+    <w:rsid w:val="009F750F"/>
     <w:pPr>
       <w:spacing w:after="160" w:line="240" w:lineRule="auto"/>
     </w:pPr>
@@ -8353,7 +8913,7 @@
     <w:name w:val="Code Example Runtime"/>
     <w:basedOn w:val="Normal"/>
     <w:qFormat/>
-    <w:rsid w:val="008F1C21"/>
+    <w:rsid w:val="009F750F"/>
     <w:pPr>
       <w:spacing w:after="160" w:line="240" w:lineRule="auto"/>
     </w:pPr>
@@ -8368,7 +8928,7 @@
     <w:basedOn w:val="Normal"/>
     <w:link w:val="CodeExampleHeadingChar"/>
     <w:qFormat/>
-    <w:rsid w:val="008F1C21"/>
+    <w:rsid w:val="009F750F"/>
     <w:rPr>
       <w:b/>
       <w:smallCaps/>
@@ -8431,20 +8991,20 @@
     <w:name w:val="Headin"/>
     <w:basedOn w:val="Normal"/>
     <w:qFormat/>
-    <w:rsid w:val="008F1C21"/>
+    <w:rsid w:val="009F750F"/>
   </w:style>
   <w:style w:type="paragraph" w:customStyle="1" w:styleId="questionsubsection2">
     <w:name w:val="question sub section 2"/>
     <w:basedOn w:val="Heading4"/>
     <w:qFormat/>
-    <w:rsid w:val="008F1C21"/>
+    <w:rsid w:val="009F750F"/>
   </w:style>
   <w:style w:type="paragraph" w:customStyle="1" w:styleId="ListBulletHeader2">
     <w:name w:val="List Bullet Header 2"/>
     <w:basedOn w:val="Normal"/>
     <w:next w:val="ListBullet"/>
     <w:qFormat/>
-    <w:rsid w:val="008F1C21"/>
+    <w:rsid w:val="009F750F"/>
     <w:pPr>
       <w:spacing w:after="120"/>
     </w:pPr>
@@ -8455,16 +9015,19 @@
   </w:style>
   <w:style w:type="paragraph" w:customStyle="1" w:styleId="Def">
     <w:name w:val="Def"/>
-    <w:basedOn w:val="CodeExampleHeading"/>
+    <w:basedOn w:val="Heading5"/>
     <w:link w:val="DefChar"/>
     <w:qFormat/>
-    <w:rsid w:val="008F1C21"/>
+    <w:rsid w:val="009F750F"/>
+    <w:rPr>
+      <w:color w:val="31378B" w:themeColor="text2"/>
+    </w:rPr>
   </w:style>
   <w:style w:type="character" w:customStyle="1" w:styleId="CodeExampleHeadingChar">
     <w:name w:val="Code Example Heading Char"/>
     <w:basedOn w:val="DefaultParagraphFont"/>
     <w:link w:val="CodeExampleHeading"/>
-    <w:rsid w:val="008F1C21"/>
+    <w:rsid w:val="009F750F"/>
     <w:rPr>
       <w:rFonts w:eastAsiaTheme="minorEastAsia"/>
       <w:b/>
@@ -8478,14 +9041,25 @@
     <w:name w:val="Def Char"/>
     <w:basedOn w:val="CodeExampleHeadingChar"/>
     <w:link w:val="Def"/>
-    <w:rsid w:val="008F1C21"/>
-    <w:rPr>
-      <w:rFonts w:eastAsiaTheme="minorEastAsia"/>
+    <w:rsid w:val="009F750F"/>
+    <w:rPr>
+      <w:rFonts w:asciiTheme="majorHAnsi" w:eastAsiaTheme="majorEastAsia" w:hAnsiTheme="majorHAnsi" w:cstheme="majorBidi"/>
       <w:b/>
-      <w:smallCaps/>
+      <w:iCs/>
+      <w:smallCaps w:val="0"/>
       <w:color w:val="31378B" w:themeColor="text2"/>
-      <w:sz w:val="28"/>
-      <w:lang w:eastAsia="fi-FI"/>
+      <w:sz w:val="20"/>
+      <w:szCs w:val="24"/>
+      <w:lang w:eastAsia="en-GB"/>
+    </w:rPr>
+  </w:style>
+  <w:style w:type="paragraph" w:customStyle="1" w:styleId="ProofHeading">
+    <w:name w:val="Proof Heading"/>
+    <w:basedOn w:val="Def"/>
+    <w:qFormat/>
+    <w:rsid w:val="009F750F"/>
+    <w:rPr>
+      <w:color w:val="00B0F0" w:themeColor="accent1"/>
     </w:rPr>
   </w:style>
 </w:styles>
@@ -8690,7 +9264,7 @@
 </file>
 
 <file path=customXml/itemProps1.xml><?xml version="1.0" encoding="utf-8"?>
-<ds:datastoreItem xmlns:ds="http://schemas.openxmlformats.org/officeDocument/2006/customXml" ds:itemID="{14FE83CE-08BB-4B65-BCC9-CB0F25383E4B}">
+<ds:datastoreItem xmlns:ds="http://schemas.openxmlformats.org/officeDocument/2006/customXml" ds:itemID="{27564164-FE13-4E30-91CD-1960A807D932}">
   <ds:schemaRefs>
     <ds:schemaRef ds:uri="http://schemas.openxmlformats.org/officeDocument/2006/bibliography"/>
   </ds:schemaRefs>

</xml_diff>